<commit_message>
Updated scripts and documentation
</commit_message>
<xml_diff>
--- a/system/input and output object examples.docx
+++ b/system/input and output object examples.docx
@@ -83,105 +83,59 @@
         <w:rPr>
           <w:lang w:val="en-GB"/>
         </w:rPr>
-        <w:t xml:space="preserve">atetime: </w:t>
-      </w:r>
-      <w:proofErr w:type="gramStart"/>
-      <w:r>
-        <w:rPr>
-          <w:lang w:val="en-GB"/>
-        </w:rPr>
-        <w:t>STRING :</w:t>
-      </w:r>
-      <w:proofErr w:type="gramEnd"/>
-      <w:r>
-        <w:rPr>
-          <w:lang w:val="en-GB"/>
-        </w:rPr>
-        <w:t xml:space="preserve"> ”Date and time of message”</w:t>
-      </w:r>
-      <w:r>
-        <w:rPr>
-          <w:lang w:val="en-GB"/>
-        </w:rPr>
-        <w:t xml:space="preserve"> (</w:t>
-      </w:r>
-      <w:proofErr w:type="spellStart"/>
-      <w:r>
-        <w:rPr>
-          <w:lang w:val="en-GB"/>
-        </w:rPr>
-        <w:t>yyyy</w:t>
-      </w:r>
-      <w:proofErr w:type="spellEnd"/>
-      <w:r>
-        <w:rPr>
-          <w:lang w:val="en-GB"/>
-        </w:rPr>
-        <w:t xml:space="preserve">-mm-dd </w:t>
-      </w:r>
-      <w:proofErr w:type="spellStart"/>
-      <w:r>
-        <w:rPr>
-          <w:lang w:val="en-GB"/>
-        </w:rPr>
-        <w:t>hh:mm:ss</w:t>
-      </w:r>
-      <w:proofErr w:type="spellEnd"/>
-      <w:r>
-        <w:rPr>
-          <w:lang w:val="en-GB"/>
-        </w:rPr>
-        <w:t>)</w:t>
-      </w:r>
-    </w:p>
-    <w:p>
-      <w:pPr>
-        <w:pStyle w:val="NoSpacing"/>
-      </w:pPr>
-      <w:r>
-        <w:rPr>
-          <w:lang w:val="en-GB"/>
-        </w:rPr>
-        <w:t>channel: STRING</w:t>
-      </w:r>
-      <w:proofErr w:type="gramStart"/>
-      <w:r>
-        <w:rPr>
-          <w:lang w:val="en-GB"/>
-        </w:rPr>
-        <w:t>: ”Channel</w:t>
-      </w:r>
-      <w:proofErr w:type="gramEnd"/>
-      <w:r>
-        <w:rPr>
-          <w:lang w:val="en-GB"/>
-        </w:rPr>
-        <w:t xml:space="preserve"> where the message was posted”</w:t>
-      </w:r>
-    </w:p>
-    <w:p>
-      <w:pPr>
-        <w:pStyle w:val="NoSpacing"/>
-      </w:pPr>
-      <w:r>
-        <w:rPr>
-          <w:lang w:val="en-GB"/>
-        </w:rPr>
-        <w:t>type: STRING</w:t>
-      </w:r>
-      <w:proofErr w:type="gramStart"/>
-      <w:r>
-        <w:rPr>
-          <w:lang w:val="en-GB"/>
-        </w:rPr>
-        <w:t>: ”message</w:t>
-      </w:r>
-      <w:proofErr w:type="gramEnd"/>
-      <w:r>
-        <w:rPr>
-          <w:lang w:val="en-GB"/>
-        </w:rPr>
-        <w:t xml:space="preserve"> type”</w:t>
+        <w:t>atetime: STRING: ”</w:t>
+      </w:r>
+      <w:r>
+        <w:rPr>
+          <w:lang w:val="en-GB"/>
+        </w:rPr>
+        <w:t>d</w:t>
+      </w:r>
+      <w:r>
+        <w:rPr>
+          <w:lang w:val="en-GB"/>
+        </w:rPr>
+        <w:t>ate and time of message”</w:t>
+      </w:r>
+      <w:r>
+        <w:rPr>
+          <w:lang w:val="en-GB"/>
+        </w:rPr>
+        <w:t xml:space="preserve"> (yyyy-mm-dd hh:mm:ss)</w:t>
+      </w:r>
+    </w:p>
+    <w:p>
+      <w:pPr>
+        <w:pStyle w:val="NoSpacing"/>
+      </w:pPr>
+      <w:r>
+        <w:rPr>
+          <w:lang w:val="en-GB"/>
+        </w:rPr>
+        <w:t>channel: STRING: ”</w:t>
+      </w:r>
+      <w:r>
+        <w:rPr>
+          <w:lang w:val="en-GB"/>
+        </w:rPr>
+        <w:t>c</w:t>
+      </w:r>
+      <w:r>
+        <w:rPr>
+          <w:lang w:val="en-GB"/>
+        </w:rPr>
+        <w:t>hannel where the message was posted”</w:t>
+      </w:r>
+    </w:p>
+    <w:p>
+      <w:pPr>
+        <w:pStyle w:val="NoSpacing"/>
+      </w:pPr>
+      <w:r>
+        <w:rPr>
+          <w:lang w:val="en-GB"/>
+        </w:rPr>
+        <w:t>type: STRING: ”message type”</w:t>
       </w:r>
     </w:p>
     <w:p>
@@ -208,26 +162,17 @@
       <w:pPr>
         <w:pStyle w:val="NoSpacing"/>
       </w:pPr>
-      <w:proofErr w:type="spellStart"/>
-      <w:r>
-        <w:rPr>
-          <w:lang w:val="en-GB"/>
-        </w:rPr>
-        <w:t>user_mentions</w:t>
-      </w:r>
-      <w:proofErr w:type="spellEnd"/>
-      <w:r>
-        <w:rPr>
-          <w:lang w:val="en-GB"/>
-        </w:rPr>
-        <w:t>: ARRAY OF STRING: [“account name(s) / identifier(s) of mentioned member(s)”]</w:t>
-      </w:r>
-    </w:p>
-    <w:p>
-      <w:pPr>
-        <w:pStyle w:val="NoSpacing"/>
-      </w:pPr>
-      <w:proofErr w:type="spellStart"/>
+      <w:r>
+        <w:rPr>
+          <w:lang w:val="en-GB"/>
+        </w:rPr>
+        <w:t>user_mentions: ARRAY OF STRING: [“account name(s) / identifier(s) of mentioned member(s)”]</w:t>
+      </w:r>
+    </w:p>
+    <w:p>
+      <w:pPr>
+        <w:pStyle w:val="NoSpacing"/>
+      </w:pPr>
       <w:r>
         <w:rPr>
           <w:lang w:val="en-GB"/>
@@ -238,14 +183,7 @@
         <w:rPr>
           <w:lang w:val="en-GB"/>
         </w:rPr>
-        <w:t>ole_mentions</w:t>
-      </w:r>
-      <w:proofErr w:type="spellEnd"/>
-      <w:r>
-        <w:rPr>
-          <w:lang w:val="en-GB"/>
-        </w:rPr>
-        <w:t>: ARRAY OF STRING: [“name(s) of mentioned role(s)”]</w:t>
+        <w:t>ole_mentions: ARRAY OF STRING: [“name(s) of mentioned role(s)”]</w:t>
       </w:r>
     </w:p>
     <w:p>
@@ -263,19 +201,11 @@
       <w:pPr>
         <w:pStyle w:val="NoSpacing"/>
       </w:pPr>
-      <w:proofErr w:type="spellStart"/>
-      <w:r>
-        <w:rPr>
-          <w:lang w:val="en-GB"/>
-        </w:rPr>
-        <w:t>replied_user</w:t>
-      </w:r>
-      <w:proofErr w:type="spellEnd"/>
-      <w:r>
-        <w:rPr>
-          <w:lang w:val="en-GB"/>
-        </w:rPr>
-        <w:t>: STRING: “if type is REPLY, account name / identifier of member that wrote the message that was replied to”</w:t>
+      <w:r>
+        <w:rPr>
+          <w:lang w:val="en-GB"/>
+        </w:rPr>
+        <w:t>replied_user: STRING: “if type is REPLY, account name / identifier of member that wrote the message that was replied to”</w:t>
       </w:r>
     </w:p>
     <w:p>
@@ -300,21 +230,7 @@
         <w:rPr>
           <w:lang w:val="en-GB"/>
         </w:rPr>
-        <w:t xml:space="preserve">(optional) </w:t>
-      </w:r>
-      <w:proofErr w:type="spellStart"/>
-      <w:r>
-        <w:rPr>
-          <w:lang w:val="en-GB"/>
-        </w:rPr>
-        <w:t>message_content</w:t>
-      </w:r>
-      <w:proofErr w:type="spellEnd"/>
-      <w:r>
-        <w:rPr>
-          <w:lang w:val="en-GB"/>
-        </w:rPr>
-        <w:t>: STRING: “content of the message”</w:t>
+        <w:t>(optional) message_content: STRING: “content of the message”</w:t>
       </w:r>
     </w:p>
     <w:p>
@@ -436,59 +352,29 @@
         <w:rPr>
           <w:lang w:val="en-GB"/>
         </w:rPr>
-        <w:t>author: “</w:t>
-      </w:r>
-      <w:proofErr w:type="spellStart"/>
-      <w:r>
-        <w:rPr>
-          <w:lang w:val="en-GB"/>
-        </w:rPr>
-        <w:t>Ene</w:t>
-      </w:r>
-      <w:proofErr w:type="spellEnd"/>
-      <w:r>
-        <w:rPr>
-          <w:lang w:val="en-GB"/>
-        </w:rPr>
-        <w:t xml:space="preserve"> SS Rawa#0855”</w:t>
-      </w:r>
-    </w:p>
-    <w:p>
-      <w:pPr>
-        <w:pStyle w:val="NoSpacing"/>
-      </w:pPr>
-      <w:proofErr w:type="spellStart"/>
-      <w:r>
-        <w:rPr>
-          <w:lang w:val="en-GB"/>
-        </w:rPr>
-        <w:t>user_mentions</w:t>
-      </w:r>
-      <w:proofErr w:type="spellEnd"/>
-      <w:r>
-        <w:rPr>
-          <w:lang w:val="en-GB"/>
-        </w:rPr>
-        <w:t>: [“danielo#2815”, “katerinabc#6667”]</w:t>
-      </w:r>
-    </w:p>
-    <w:p>
-      <w:pPr>
-        <w:pStyle w:val="NoSpacing"/>
-      </w:pPr>
-      <w:proofErr w:type="spellStart"/>
-      <w:r>
-        <w:rPr>
-          <w:lang w:val="en-GB"/>
-        </w:rPr>
-        <w:t>role_mentions</w:t>
-      </w:r>
-      <w:proofErr w:type="spellEnd"/>
-      <w:r>
-        <w:rPr>
-          <w:lang w:val="en-GB"/>
-        </w:rPr>
-        <w:t>: [“Community Health - Contributors”]</w:t>
+        <w:t>author: “Ene SS Rawa#0855”</w:t>
+      </w:r>
+    </w:p>
+    <w:p>
+      <w:pPr>
+        <w:pStyle w:val="NoSpacing"/>
+      </w:pPr>
+      <w:r>
+        <w:rPr>
+          <w:lang w:val="en-GB"/>
+        </w:rPr>
+        <w:t>user_mentions: [“danielo#2815”, “katerinabc#6667”]</w:t>
+      </w:r>
+    </w:p>
+    <w:p>
+      <w:pPr>
+        <w:pStyle w:val="NoSpacing"/>
+      </w:pPr>
+      <w:r>
+        <w:rPr>
+          <w:lang w:val="en-GB"/>
+        </w:rPr>
+        <w:t>role_mentions: [“Community Health - Contributors”]</w:t>
       </w:r>
     </w:p>
     <w:p>
@@ -506,26 +392,8 @@
           <w:rFonts w:ascii="Calibri" w:hAnsi="Calibri" w:cs="Calibri"/>
           <w:lang w:val="en-GB"/>
         </w:rPr>
-        <w:t>¤ï¸â€</w:t>
-      </w:r>
-      <w:proofErr w:type="spellStart"/>
-      <w:proofErr w:type="gramStart"/>
-      <w:r>
-        <w:rPr>
-          <w:rFonts w:ascii="Calibri" w:hAnsi="Calibri" w:cs="Calibri"/>
-          <w:lang w:val="en-GB"/>
-        </w:rPr>
-        <w:t>ðŸ</w:t>
-      </w:r>
-      <w:proofErr w:type="spellEnd"/>
-      <w:r>
-        <w:rPr>
-          <w:rFonts w:ascii="Calibri" w:hAnsi="Calibri" w:cs="Calibri"/>
-          <w:lang w:val="en-GB"/>
-        </w:rPr>
-        <w:t>”¥</w:t>
-      </w:r>
-      <w:proofErr w:type="gramEnd"/>
+        <w:t>¤ï¸â€ðŸ”¥</w:t>
+      </w:r>
       <w:r>
         <w:rPr>
           <w:lang w:val="en-GB"/>
@@ -537,19 +405,11 @@
       <w:pPr>
         <w:pStyle w:val="NoSpacing"/>
       </w:pPr>
-      <w:proofErr w:type="spellStart"/>
-      <w:r>
-        <w:rPr>
-          <w:lang w:val="en-GB"/>
-        </w:rPr>
-        <w:t>replied_user</w:t>
-      </w:r>
-      <w:proofErr w:type="spellEnd"/>
-      <w:r>
-        <w:rPr>
-          <w:lang w:val="en-GB"/>
-        </w:rPr>
-        <w:t>: “WaKa#6616”</w:t>
+      <w:r>
+        <w:rPr>
+          <w:lang w:val="en-GB"/>
+        </w:rPr>
+        <w:t>replied_user: “WaKa#6616”</w:t>
       </w:r>
     </w:p>
     <w:p>
@@ -570,19 +430,11 @@
           <w:lang w:val="en-GB"/>
         </w:rPr>
       </w:pPr>
-      <w:proofErr w:type="spellStart"/>
-      <w:r>
-        <w:rPr>
-          <w:lang w:val="en-GB"/>
-        </w:rPr>
-        <w:t>message_content</w:t>
-      </w:r>
-      <w:proofErr w:type="spellEnd"/>
-      <w:r>
-        <w:rPr>
-          <w:lang w:val="en-GB"/>
-        </w:rPr>
-        <w:t>: “Good question. @danielo#2815 or @katerinabc#6667 can tell you more. This question applies to all @Community Health - Contributors”</w:t>
+      <w:r>
+        <w:rPr>
+          <w:lang w:val="en-GB"/>
+        </w:rPr>
+        <w:t>message_content: “Good question. @danielo#2815 or @katerinabc#6667 can tell you more. This question applies to all @Community Health - Contributors”</w:t>
       </w:r>
     </w:p>
     <w:p>
@@ -621,6 +473,7 @@
       </w:pPr>
       <w:r>
         <w:rPr>
+          <w:noProof/>
           <w:sz w:val="24"/>
           <w:szCs w:val="24"/>
         </w:rPr>
@@ -715,7 +568,6 @@
                                   <w:lang w:val="en-US"/>
                                 </w:rPr>
                               </w:pPr>
-                              <w:proofErr w:type="spellStart"/>
                               <w:r>
                                 <w:rPr>
                                   <w:b/>
@@ -723,17 +575,7 @@
                                   <w:color w:val="000000" w:themeColor="text1"/>
                                   <w:lang w:val="en-US"/>
                                 </w:rPr>
-                                <w:t>Ene</w:t>
-                              </w:r>
-                              <w:proofErr w:type="spellEnd"/>
-                              <w:r>
-                                <w:rPr>
-                                  <w:b/>
-                                  <w:bCs/>
-                                  <w:color w:val="000000" w:themeColor="text1"/>
-                                  <w:lang w:val="en-US"/>
-                                </w:rPr>
-                                <w:t xml:space="preserve"> SS Rawa#0855</w:t>
+                                <w:t>Ene SS Rawa#0855</w:t>
                               </w:r>
                               <w:r>
                                 <w:rPr>
@@ -1189,7 +1031,6 @@
                             <w:lang w:val="en-US"/>
                           </w:rPr>
                         </w:pPr>
-                        <w:proofErr w:type="spellStart"/>
                         <w:r>
                           <w:rPr>
                             <w:b/>
@@ -1197,17 +1038,7 @@
                             <w:color w:val="000000" w:themeColor="text1"/>
                             <w:lang w:val="en-US"/>
                           </w:rPr>
-                          <w:t>Ene</w:t>
-                        </w:r>
-                        <w:proofErr w:type="spellEnd"/>
-                        <w:r>
-                          <w:rPr>
-                            <w:b/>
-                            <w:bCs/>
-                            <w:color w:val="000000" w:themeColor="text1"/>
-                            <w:lang w:val="en-US"/>
-                          </w:rPr>
-                          <w:t xml:space="preserve"> SS Rawa#0855</w:t>
+                          <w:t>Ene SS Rawa#0855</w:t>
                         </w:r>
                         <w:r>
                           <w:rPr>
@@ -1575,225 +1406,874 @@
         <w:rPr>
           <w:lang w:val="en-GB"/>
         </w:rPr>
-        <w:t xml:space="preserve">date: ARRAY OF </w:t>
-      </w:r>
-      <w:proofErr w:type="gramStart"/>
-      <w:r>
-        <w:rPr>
-          <w:lang w:val="en-GB"/>
-        </w:rPr>
-        <w:t>STRING :</w:t>
-      </w:r>
-      <w:proofErr w:type="gramEnd"/>
-      <w:r>
-        <w:rPr>
-          <w:lang w:val="en-GB"/>
-        </w:rPr>
-        <w:t xml:space="preserve"> [”Date(s) of the data”]</w:t>
-      </w:r>
-      <w:r>
-        <w:rPr>
-          <w:lang w:val="en-GB"/>
-        </w:rPr>
-        <w:t xml:space="preserve"> (</w:t>
-      </w:r>
-      <w:proofErr w:type="spellStart"/>
-      <w:r>
-        <w:rPr>
-          <w:lang w:val="en-GB"/>
-        </w:rPr>
-        <w:t>yyyy</w:t>
-      </w:r>
-      <w:proofErr w:type="spellEnd"/>
-      <w:r>
-        <w:rPr>
-          <w:lang w:val="en-GB"/>
-        </w:rPr>
-        <w:t>-mm-dd)</w:t>
-      </w:r>
-    </w:p>
-    <w:p>
-      <w:pPr>
-        <w:pStyle w:val="NoSpacing"/>
-      </w:pPr>
-      <w:r>
-        <w:rPr>
-          <w:lang w:val="en-GB"/>
-        </w:rPr>
-        <w:t xml:space="preserve">channel: ARRAY OF STRING: </w:t>
-      </w:r>
-      <w:proofErr w:type="gramStart"/>
-      <w:r>
-        <w:rPr>
-          <w:lang w:val="en-GB"/>
-        </w:rPr>
-        <w:t>[”Channel</w:t>
-      </w:r>
-      <w:proofErr w:type="gramEnd"/>
-      <w:r>
-        <w:rPr>
-          <w:lang w:val="en-GB"/>
-        </w:rPr>
-        <w:t>(s) of the data”]</w:t>
-      </w:r>
-    </w:p>
-    <w:p>
-      <w:pPr>
-        <w:pStyle w:val="NoSpacing"/>
-      </w:pPr>
-      <w:proofErr w:type="spellStart"/>
-      <w:r>
-        <w:rPr>
-          <w:lang w:val="en-GB"/>
-        </w:rPr>
-        <w:t>lone_messages</w:t>
-      </w:r>
-      <w:proofErr w:type="spellEnd"/>
-      <w:r>
-        <w:rPr>
-          <w:lang w:val="en-GB"/>
-        </w:rPr>
-        <w:t>: ARRAY: [Number of normal messages per hour]</w:t>
-      </w:r>
-    </w:p>
-    <w:p>
-      <w:pPr>
-        <w:pStyle w:val="NoSpacing"/>
-      </w:pPr>
-      <w:proofErr w:type="spellStart"/>
-      <w:r>
-        <w:rPr>
-          <w:lang w:val="en-GB"/>
-        </w:rPr>
-        <w:t>thr_messages</w:t>
-      </w:r>
-      <w:proofErr w:type="spellEnd"/>
-      <w:r>
-        <w:rPr>
-          <w:lang w:val="en-GB"/>
-        </w:rPr>
-        <w:t>: ARRAY: [Number of thread messages per hour]</w:t>
-      </w:r>
-    </w:p>
-    <w:p>
-      <w:pPr>
-        <w:pStyle w:val="NoSpacing"/>
-      </w:pPr>
-      <w:r>
-        <w:rPr>
-          <w:lang w:val="en-GB"/>
-        </w:rPr>
-        <w:t>replies: ARRAY: [Number of normal replies per hour]</w:t>
-      </w:r>
-    </w:p>
-    <w:p>
-      <w:pPr>
-        <w:pStyle w:val="NoSpacing"/>
-      </w:pPr>
-      <w:proofErr w:type="spellStart"/>
-      <w:r>
-        <w:rPr>
-          <w:lang w:val="en-GB"/>
-        </w:rPr>
-        <w:t>thr_replies</w:t>
-      </w:r>
-      <w:proofErr w:type="spellEnd"/>
-      <w:r>
-        <w:rPr>
-          <w:lang w:val="en-GB"/>
-        </w:rPr>
-        <w:t xml:space="preserve">: ARRAY: [Number of </w:t>
-      </w:r>
-      <w:proofErr w:type="gramStart"/>
-      <w:r>
-        <w:rPr>
-          <w:lang w:val="en-GB"/>
-        </w:rPr>
-        <w:t>thread</w:t>
-      </w:r>
-      <w:proofErr w:type="gramEnd"/>
-      <w:r>
-        <w:rPr>
-          <w:lang w:val="en-GB"/>
-        </w:rPr>
-        <w:t xml:space="preserve"> replies per hour]</w:t>
-      </w:r>
-    </w:p>
-    <w:p>
-      <w:pPr>
-        <w:pStyle w:val="NoSpacing"/>
-      </w:pPr>
-      <w:r>
-        <w:rPr>
-          <w:lang w:val="en-GB"/>
-        </w:rPr>
-        <w:t>mentions: ARRAY: [Number of normal mentions per hour]</w:t>
-      </w:r>
-    </w:p>
-    <w:p>
-      <w:pPr>
-        <w:pStyle w:val="NoSpacing"/>
-      </w:pPr>
-      <w:proofErr w:type="spellStart"/>
-      <w:r>
-        <w:rPr>
-          <w:lang w:val="en-GB"/>
-        </w:rPr>
-        <w:t>thr_mentions</w:t>
-      </w:r>
-      <w:proofErr w:type="spellEnd"/>
-      <w:r>
-        <w:rPr>
-          <w:lang w:val="en-GB"/>
-        </w:rPr>
-        <w:t xml:space="preserve">: ARRAY: [Number of </w:t>
-      </w:r>
-      <w:proofErr w:type="gramStart"/>
-      <w:r>
-        <w:rPr>
-          <w:lang w:val="en-GB"/>
-        </w:rPr>
-        <w:t>thread</w:t>
-      </w:r>
-      <w:proofErr w:type="gramEnd"/>
-      <w:r>
-        <w:rPr>
-          <w:lang w:val="en-GB"/>
-        </w:rPr>
-        <w:t xml:space="preserve"> mentions per hour]</w:t>
-      </w:r>
-    </w:p>
-    <w:p>
-      <w:pPr>
-        <w:pStyle w:val="NoSpacing"/>
-      </w:pPr>
-      <w:proofErr w:type="spellStart"/>
-      <w:r>
-        <w:rPr>
-          <w:lang w:val="en-GB"/>
-        </w:rPr>
-        <w:t>rep_mentions</w:t>
-      </w:r>
-      <w:proofErr w:type="spellEnd"/>
-      <w:r>
-        <w:rPr>
-          <w:lang w:val="en-GB"/>
-        </w:rPr>
-        <w:t>: ARRAY: [Number of replied mentions per hour]</w:t>
-      </w:r>
-    </w:p>
-    <w:p>
-      <w:pPr>
-        <w:pStyle w:val="NoSpacing"/>
-        <w:rPr>
-          <w:lang w:val="en-GB"/>
-        </w:rPr>
-      </w:pPr>
-      <w:r>
-        <w:rPr>
-          <w:lang w:val="en-GB"/>
-        </w:rPr>
-        <w:t>emojis: ARRAY: [Number of emojis per hour]</w:t>
+        <w:t>date: ARRAY OF STRING : [”Date(s) of the data”]</w:t>
+      </w:r>
+      <w:r>
+        <w:rPr>
+          <w:lang w:val="en-GB"/>
+        </w:rPr>
+        <w:t xml:space="preserve"> (yyyy-mm-dd)</w:t>
+      </w:r>
+    </w:p>
+    <w:p>
+      <w:pPr>
+        <w:pStyle w:val="NoSpacing"/>
+      </w:pPr>
+      <w:r>
+        <w:rPr>
+          <w:lang w:val="en-GB"/>
+        </w:rPr>
+        <w:t>channel: ARRAY OF STRING: [”Channel(s) of the data”]</w:t>
+      </w:r>
+    </w:p>
+    <w:p>
+      <w:pPr>
+        <w:pStyle w:val="NoSpacing"/>
+      </w:pPr>
+      <w:r>
+        <w:rPr>
+          <w:lang w:val="en-GB"/>
+        </w:rPr>
+        <w:t>lone_messages: ARRAY</w:t>
+      </w:r>
+      <w:r>
+        <w:rPr>
+          <w:lang w:val="en-GB"/>
+        </w:rPr>
+        <w:t xml:space="preserve"> OF </w:t>
+      </w:r>
+      <w:r>
+        <w:rPr>
+          <w:lang w:val="en-GB"/>
+        </w:rPr>
+        <w:t>ARRAY</w:t>
+      </w:r>
+      <w:r>
+        <w:rPr>
+          <w:lang w:val="en-GB"/>
+        </w:rPr>
+        <w:t>S</w:t>
+      </w:r>
+      <w:r>
+        <w:rPr>
+          <w:lang w:val="en-GB"/>
+        </w:rPr>
+        <w:t>: [</w:t>
+      </w:r>
+      <w:r>
+        <w:rPr>
+          <w:lang w:val="en-GB"/>
+        </w:rPr>
+        <w:t>[</w:t>
+      </w:r>
+      <w:r>
+        <w:rPr>
+          <w:lang w:val="en-GB"/>
+        </w:rPr>
+        <w:t>Number of normal messages per hour</w:t>
+      </w:r>
+      <w:r>
+        <w:rPr>
+          <w:lang w:val="en-GB"/>
+        </w:rPr>
+        <w:t xml:space="preserve"> per account]</w:t>
+      </w:r>
+      <w:r>
+        <w:rPr>
+          <w:lang w:val="en-GB"/>
+        </w:rPr>
+        <w:t>]</w:t>
+      </w:r>
+    </w:p>
+    <w:p>
+      <w:pPr>
+        <w:pStyle w:val="NoSpacing"/>
+      </w:pPr>
+      <w:r>
+        <w:rPr>
+          <w:lang w:val="en-GB"/>
+        </w:rPr>
+        <w:t>thr_messages: ARRAY</w:t>
+      </w:r>
+      <w:r>
+        <w:rPr>
+          <w:lang w:val="en-GB"/>
+        </w:rPr>
+        <w:t xml:space="preserve"> OF </w:t>
+      </w:r>
+      <w:r>
+        <w:rPr>
+          <w:lang w:val="en-GB"/>
+        </w:rPr>
+        <w:t>ARRAY</w:t>
+      </w:r>
+      <w:r>
+        <w:rPr>
+          <w:lang w:val="en-GB"/>
+        </w:rPr>
+        <w:t>S</w:t>
+      </w:r>
+      <w:r>
+        <w:rPr>
+          <w:lang w:val="en-GB"/>
+        </w:rPr>
+        <w:t>: [</w:t>
+      </w:r>
+      <w:r>
+        <w:rPr>
+          <w:lang w:val="en-GB"/>
+        </w:rPr>
+        <w:t>[</w:t>
+      </w:r>
+      <w:r>
+        <w:rPr>
+          <w:lang w:val="en-GB"/>
+        </w:rPr>
+        <w:t>Number of thread messages per hour</w:t>
+      </w:r>
+      <w:r>
+        <w:rPr>
+          <w:lang w:val="en-GB"/>
+        </w:rPr>
+        <w:t xml:space="preserve"> per account]</w:t>
+      </w:r>
+      <w:r>
+        <w:rPr>
+          <w:lang w:val="en-GB"/>
+        </w:rPr>
+        <w:t>]</w:t>
+      </w:r>
+    </w:p>
+    <w:p>
+      <w:pPr>
+        <w:pStyle w:val="NoSpacing"/>
+        <w:rPr>
+          <w:lang w:val="en-GB"/>
+        </w:rPr>
+      </w:pPr>
+      <w:r>
+        <w:rPr>
+          <w:lang w:val="en-GB"/>
+        </w:rPr>
+        <w:t>replie</w:t>
+      </w:r>
+      <w:r>
+        <w:rPr>
+          <w:lang w:val="en-GB"/>
+        </w:rPr>
+        <w:t>r</w:t>
+      </w:r>
+      <w:r>
+        <w:rPr>
+          <w:lang w:val="en-GB"/>
+        </w:rPr>
+        <w:t>: ARRAY</w:t>
+      </w:r>
+      <w:r>
+        <w:rPr>
+          <w:lang w:val="en-GB"/>
+        </w:rPr>
+        <w:t xml:space="preserve"> OF </w:t>
+      </w:r>
+      <w:r>
+        <w:rPr>
+          <w:lang w:val="en-GB"/>
+        </w:rPr>
+        <w:t>ARRAY</w:t>
+      </w:r>
+      <w:r>
+        <w:rPr>
+          <w:lang w:val="en-GB"/>
+        </w:rPr>
+        <w:t>S</w:t>
+      </w:r>
+      <w:r>
+        <w:rPr>
+          <w:lang w:val="en-GB"/>
+        </w:rPr>
+        <w:t xml:space="preserve">: </w:t>
+      </w:r>
+      <w:r>
+        <w:rPr>
+          <w:lang w:val="en-GB"/>
+        </w:rPr>
+        <w:t>[</w:t>
+      </w:r>
+      <w:r>
+        <w:rPr>
+          <w:lang w:val="en-GB"/>
+        </w:rPr>
+        <w:t xml:space="preserve">[Number of </w:t>
+      </w:r>
+      <w:r>
+        <w:rPr>
+          <w:lang w:val="en-GB"/>
+        </w:rPr>
+        <w:t>sent</w:t>
+      </w:r>
+      <w:r>
+        <w:rPr>
+          <w:lang w:val="en-GB"/>
+        </w:rPr>
+        <w:t xml:space="preserve"> replies per hour</w:t>
+      </w:r>
+      <w:r>
+        <w:rPr>
+          <w:lang w:val="en-GB"/>
+        </w:rPr>
+        <w:t xml:space="preserve"> per account]</w:t>
+      </w:r>
+      <w:r>
+        <w:rPr>
+          <w:lang w:val="en-GB"/>
+        </w:rPr>
+        <w:t>]</w:t>
+      </w:r>
+    </w:p>
+    <w:p>
+      <w:pPr>
+        <w:pStyle w:val="NoSpacing"/>
+      </w:pPr>
+      <w:r>
+        <w:rPr>
+          <w:lang w:val="en-GB"/>
+        </w:rPr>
+        <w:t>replie</w:t>
+      </w:r>
+      <w:r>
+        <w:rPr>
+          <w:lang w:val="en-GB"/>
+        </w:rPr>
+        <w:t>d</w:t>
+      </w:r>
+      <w:r>
+        <w:rPr>
+          <w:lang w:val="en-GB"/>
+        </w:rPr>
+        <w:t>: ARRAY</w:t>
+      </w:r>
+      <w:r>
+        <w:rPr>
+          <w:lang w:val="en-GB"/>
+        </w:rPr>
+        <w:t xml:space="preserve"> OF </w:t>
+      </w:r>
+      <w:r>
+        <w:rPr>
+          <w:lang w:val="en-GB"/>
+        </w:rPr>
+        <w:t>ARRAY</w:t>
+      </w:r>
+      <w:r>
+        <w:rPr>
+          <w:lang w:val="en-GB"/>
+        </w:rPr>
+        <w:t>S</w:t>
+      </w:r>
+      <w:r>
+        <w:rPr>
+          <w:lang w:val="en-GB"/>
+        </w:rPr>
+        <w:t xml:space="preserve">: </w:t>
+      </w:r>
+      <w:r>
+        <w:rPr>
+          <w:lang w:val="en-GB"/>
+        </w:rPr>
+        <w:t>[</w:t>
+      </w:r>
+      <w:r>
+        <w:rPr>
+          <w:lang w:val="en-GB"/>
+        </w:rPr>
+        <w:t xml:space="preserve">[Number of </w:t>
+      </w:r>
+      <w:r>
+        <w:rPr>
+          <w:lang w:val="en-GB"/>
+        </w:rPr>
+        <w:t>received</w:t>
+      </w:r>
+      <w:r>
+        <w:rPr>
+          <w:lang w:val="en-GB"/>
+        </w:rPr>
+        <w:t xml:space="preserve"> replies per hour</w:t>
+      </w:r>
+      <w:r>
+        <w:rPr>
+          <w:lang w:val="en-GB"/>
+        </w:rPr>
+        <w:t xml:space="preserve"> per account]</w:t>
+      </w:r>
+      <w:r>
+        <w:rPr>
+          <w:lang w:val="en-GB"/>
+        </w:rPr>
+        <w:t>]</w:t>
+      </w:r>
+    </w:p>
+    <w:p>
+      <w:pPr>
+        <w:pStyle w:val="NoSpacing"/>
+      </w:pPr>
+      <w:r>
+        <w:rPr>
+          <w:lang w:val="en-GB"/>
+        </w:rPr>
+        <w:t>mention</w:t>
+      </w:r>
+      <w:r>
+        <w:rPr>
+          <w:lang w:val="en-GB"/>
+        </w:rPr>
+        <w:t>er</w:t>
+      </w:r>
+      <w:r>
+        <w:rPr>
+          <w:lang w:val="en-GB"/>
+        </w:rPr>
+        <w:t>: ARRAY</w:t>
+      </w:r>
+      <w:r>
+        <w:rPr>
+          <w:lang w:val="en-GB"/>
+        </w:rPr>
+        <w:t xml:space="preserve"> OF </w:t>
+      </w:r>
+      <w:r>
+        <w:rPr>
+          <w:lang w:val="en-GB"/>
+        </w:rPr>
+        <w:t>ARRAY</w:t>
+      </w:r>
+      <w:r>
+        <w:rPr>
+          <w:lang w:val="en-GB"/>
+        </w:rPr>
+        <w:t>S</w:t>
+      </w:r>
+      <w:r>
+        <w:rPr>
+          <w:lang w:val="en-GB"/>
+        </w:rPr>
+        <w:t>: [</w:t>
+      </w:r>
+      <w:r>
+        <w:rPr>
+          <w:lang w:val="en-GB"/>
+        </w:rPr>
+        <w:t>[</w:t>
+      </w:r>
+      <w:r>
+        <w:rPr>
+          <w:lang w:val="en-GB"/>
+        </w:rPr>
+        <w:t xml:space="preserve">Number of </w:t>
+      </w:r>
+      <w:r>
+        <w:rPr>
+          <w:lang w:val="en-GB"/>
+        </w:rPr>
+        <w:t>sent</w:t>
+      </w:r>
+      <w:r>
+        <w:rPr>
+          <w:lang w:val="en-GB"/>
+        </w:rPr>
+        <w:t xml:space="preserve"> mentions per hour</w:t>
+      </w:r>
+      <w:r>
+        <w:rPr>
+          <w:lang w:val="en-GB"/>
+        </w:rPr>
+        <w:t xml:space="preserve"> per account]</w:t>
+      </w:r>
+      <w:r>
+        <w:rPr>
+          <w:lang w:val="en-GB"/>
+        </w:rPr>
+        <w:t>]</w:t>
+      </w:r>
+    </w:p>
+    <w:p>
+      <w:pPr>
+        <w:pStyle w:val="NoSpacing"/>
+      </w:pPr>
+      <w:r>
+        <w:rPr>
+          <w:lang w:val="en-GB"/>
+        </w:rPr>
+        <w:t>mention</w:t>
+      </w:r>
+      <w:r>
+        <w:rPr>
+          <w:lang w:val="en-GB"/>
+        </w:rPr>
+        <w:t>e</w:t>
+      </w:r>
+      <w:r>
+        <w:rPr>
+          <w:lang w:val="en-GB"/>
+        </w:rPr>
+        <w:t>d</w:t>
+      </w:r>
+      <w:r>
+        <w:rPr>
+          <w:lang w:val="en-GB"/>
+        </w:rPr>
+        <w:t>: ARRAY</w:t>
+      </w:r>
+      <w:r>
+        <w:rPr>
+          <w:lang w:val="en-GB"/>
+        </w:rPr>
+        <w:t xml:space="preserve"> OF </w:t>
+      </w:r>
+      <w:r>
+        <w:rPr>
+          <w:lang w:val="en-GB"/>
+        </w:rPr>
+        <w:t>ARRAY</w:t>
+      </w:r>
+      <w:r>
+        <w:rPr>
+          <w:lang w:val="en-GB"/>
+        </w:rPr>
+        <w:t>S</w:t>
+      </w:r>
+      <w:r>
+        <w:rPr>
+          <w:lang w:val="en-GB"/>
+        </w:rPr>
+        <w:t>: [</w:t>
+      </w:r>
+      <w:r>
+        <w:rPr>
+          <w:lang w:val="en-GB"/>
+        </w:rPr>
+        <w:t>[</w:t>
+      </w:r>
+      <w:r>
+        <w:rPr>
+          <w:lang w:val="en-GB"/>
+        </w:rPr>
+        <w:t xml:space="preserve">Number of </w:t>
+      </w:r>
+      <w:r>
+        <w:rPr>
+          <w:lang w:val="en-GB"/>
+        </w:rPr>
+        <w:t>received</w:t>
+      </w:r>
+      <w:r>
+        <w:rPr>
+          <w:lang w:val="en-GB"/>
+        </w:rPr>
+        <w:t xml:space="preserve"> mentions per hour</w:t>
+      </w:r>
+      <w:r>
+        <w:rPr>
+          <w:lang w:val="en-GB"/>
+        </w:rPr>
+        <w:t xml:space="preserve"> per account]</w:t>
+      </w:r>
+      <w:r>
+        <w:rPr>
+          <w:lang w:val="en-GB"/>
+        </w:rPr>
+        <w:t>]</w:t>
+      </w:r>
+    </w:p>
+    <w:p>
+      <w:pPr>
+        <w:pStyle w:val="NoSpacing"/>
+        <w:rPr>
+          <w:lang w:val="en-GB"/>
+        </w:rPr>
+      </w:pPr>
+      <w:r>
+        <w:rPr>
+          <w:lang w:val="en-GB"/>
+        </w:rPr>
+        <w:t>rep_mention</w:t>
+      </w:r>
+      <w:r>
+        <w:rPr>
+          <w:lang w:val="en-GB"/>
+        </w:rPr>
+        <w:t>er</w:t>
+      </w:r>
+      <w:r>
+        <w:rPr>
+          <w:lang w:val="en-GB"/>
+        </w:rPr>
+        <w:t>: ARRAY</w:t>
+      </w:r>
+      <w:r>
+        <w:rPr>
+          <w:lang w:val="en-GB"/>
+        </w:rPr>
+        <w:t xml:space="preserve"> OF </w:t>
+      </w:r>
+      <w:r>
+        <w:rPr>
+          <w:lang w:val="en-GB"/>
+        </w:rPr>
+        <w:t>ARRAY</w:t>
+      </w:r>
+      <w:r>
+        <w:rPr>
+          <w:lang w:val="en-GB"/>
+        </w:rPr>
+        <w:t>S</w:t>
+      </w:r>
+      <w:r>
+        <w:rPr>
+          <w:lang w:val="en-GB"/>
+        </w:rPr>
+        <w:t>: [</w:t>
+      </w:r>
+      <w:r>
+        <w:rPr>
+          <w:lang w:val="en-GB"/>
+        </w:rPr>
+        <w:t>[</w:t>
+      </w:r>
+      <w:r>
+        <w:rPr>
+          <w:lang w:val="en-GB"/>
+        </w:rPr>
+        <w:t xml:space="preserve">Number of </w:t>
+      </w:r>
+      <w:r>
+        <w:rPr>
+          <w:lang w:val="en-GB"/>
+        </w:rPr>
+        <w:t>sent reply-</w:t>
+      </w:r>
+      <w:r>
+        <w:rPr>
+          <w:lang w:val="en-GB"/>
+        </w:rPr>
+        <w:t>mentions per hour</w:t>
+      </w:r>
+      <w:r>
+        <w:rPr>
+          <w:lang w:val="en-GB"/>
+        </w:rPr>
+        <w:t xml:space="preserve"> per account]</w:t>
+      </w:r>
+      <w:r>
+        <w:rPr>
+          <w:lang w:val="en-GB"/>
+        </w:rPr>
+        <w:t>]</w:t>
+      </w:r>
+    </w:p>
+    <w:p>
+      <w:pPr>
+        <w:pStyle w:val="NoSpacing"/>
+      </w:pPr>
+      <w:r>
+        <w:rPr>
+          <w:lang w:val="en-GB"/>
+        </w:rPr>
+        <w:t>rep_mention</w:t>
+      </w:r>
+      <w:r>
+        <w:rPr>
+          <w:lang w:val="en-GB"/>
+        </w:rPr>
+        <w:t>e</w:t>
+      </w:r>
+      <w:r>
+        <w:rPr>
+          <w:lang w:val="en-GB"/>
+        </w:rPr>
+        <w:t>d</w:t>
+      </w:r>
+      <w:r>
+        <w:rPr>
+          <w:lang w:val="en-GB"/>
+        </w:rPr>
+        <w:t>: ARRAY</w:t>
+      </w:r>
+      <w:r>
+        <w:rPr>
+          <w:lang w:val="en-GB"/>
+        </w:rPr>
+        <w:t xml:space="preserve"> OF </w:t>
+      </w:r>
+      <w:r>
+        <w:rPr>
+          <w:lang w:val="en-GB"/>
+        </w:rPr>
+        <w:t>ARRAY</w:t>
+      </w:r>
+      <w:r>
+        <w:rPr>
+          <w:lang w:val="en-GB"/>
+        </w:rPr>
+        <w:t>S</w:t>
+      </w:r>
+      <w:r>
+        <w:rPr>
+          <w:lang w:val="en-GB"/>
+        </w:rPr>
+        <w:t>: [</w:t>
+      </w:r>
+      <w:r>
+        <w:rPr>
+          <w:lang w:val="en-GB"/>
+        </w:rPr>
+        <w:t>[</w:t>
+      </w:r>
+      <w:r>
+        <w:rPr>
+          <w:lang w:val="en-GB"/>
+        </w:rPr>
+        <w:t xml:space="preserve">Number of </w:t>
+      </w:r>
+      <w:r>
+        <w:rPr>
+          <w:lang w:val="en-GB"/>
+        </w:rPr>
+        <w:t>received</w:t>
+      </w:r>
+      <w:r>
+        <w:rPr>
+          <w:lang w:val="en-GB"/>
+        </w:rPr>
+        <w:t xml:space="preserve"> reply-</w:t>
+      </w:r>
+      <w:r>
+        <w:rPr>
+          <w:lang w:val="en-GB"/>
+        </w:rPr>
+        <w:t>mentions per hour</w:t>
+      </w:r>
+      <w:r>
+        <w:rPr>
+          <w:lang w:val="en-GB"/>
+        </w:rPr>
+        <w:t xml:space="preserve"> per account]</w:t>
+      </w:r>
+      <w:r>
+        <w:rPr>
+          <w:lang w:val="en-GB"/>
+        </w:rPr>
+        <w:t>]</w:t>
+      </w:r>
+    </w:p>
+    <w:p>
+      <w:pPr>
+        <w:pStyle w:val="NoSpacing"/>
+        <w:rPr>
+          <w:lang w:val="en-GB"/>
+        </w:rPr>
+      </w:pPr>
+      <w:r>
+        <w:rPr>
+          <w:lang w:val="en-GB"/>
+        </w:rPr>
+        <w:t>reacter</w:t>
+      </w:r>
+      <w:r>
+        <w:rPr>
+          <w:lang w:val="en-GB"/>
+        </w:rPr>
+        <w:t>: ARRAY</w:t>
+      </w:r>
+      <w:r>
+        <w:rPr>
+          <w:lang w:val="en-GB"/>
+        </w:rPr>
+        <w:t xml:space="preserve"> OF </w:t>
+      </w:r>
+      <w:r>
+        <w:rPr>
+          <w:lang w:val="en-GB"/>
+        </w:rPr>
+        <w:t>ARRAY</w:t>
+      </w:r>
+      <w:r>
+        <w:rPr>
+          <w:lang w:val="en-GB"/>
+        </w:rPr>
+        <w:t>S</w:t>
+      </w:r>
+      <w:r>
+        <w:rPr>
+          <w:lang w:val="en-GB"/>
+        </w:rPr>
+        <w:t>: [</w:t>
+      </w:r>
+      <w:r>
+        <w:rPr>
+          <w:lang w:val="en-GB"/>
+        </w:rPr>
+        <w:t>[</w:t>
+      </w:r>
+      <w:r>
+        <w:rPr>
+          <w:lang w:val="en-GB"/>
+        </w:rPr>
+        <w:t xml:space="preserve">Number of </w:t>
+      </w:r>
+      <w:r>
+        <w:rPr>
+          <w:lang w:val="en-GB"/>
+        </w:rPr>
+        <w:t xml:space="preserve">sent </w:t>
+      </w:r>
+      <w:r>
+        <w:rPr>
+          <w:lang w:val="en-GB"/>
+        </w:rPr>
+        <w:t>emoji</w:t>
+      </w:r>
+      <w:r>
+        <w:rPr>
+          <w:lang w:val="en-GB"/>
+        </w:rPr>
+        <w:t xml:space="preserve"> reactions</w:t>
+      </w:r>
+      <w:r>
+        <w:rPr>
+          <w:lang w:val="en-GB"/>
+        </w:rPr>
+        <w:t xml:space="preserve"> per hour</w:t>
+      </w:r>
+      <w:r>
+        <w:rPr>
+          <w:lang w:val="en-GB"/>
+        </w:rPr>
+        <w:t xml:space="preserve"> per account]</w:t>
+      </w:r>
+      <w:r>
+        <w:rPr>
+          <w:lang w:val="en-GB"/>
+        </w:rPr>
+        <w:t>]</w:t>
+      </w:r>
+    </w:p>
+    <w:p>
+      <w:pPr>
+        <w:pStyle w:val="NoSpacing"/>
+        <w:rPr>
+          <w:lang w:val="en-GB"/>
+        </w:rPr>
+      </w:pPr>
+      <w:r>
+        <w:rPr>
+          <w:lang w:val="en-GB"/>
+        </w:rPr>
+        <w:t>reacte</w:t>
+      </w:r>
+      <w:r>
+        <w:rPr>
+          <w:lang w:val="en-GB"/>
+        </w:rPr>
+        <w:t>d</w:t>
+      </w:r>
+      <w:r>
+        <w:rPr>
+          <w:lang w:val="en-GB"/>
+        </w:rPr>
+        <w:t>: ARRAY</w:t>
+      </w:r>
+      <w:r>
+        <w:rPr>
+          <w:lang w:val="en-GB"/>
+        </w:rPr>
+        <w:t xml:space="preserve"> OF </w:t>
+      </w:r>
+      <w:r>
+        <w:rPr>
+          <w:lang w:val="en-GB"/>
+        </w:rPr>
+        <w:t>ARRAY</w:t>
+      </w:r>
+      <w:r>
+        <w:rPr>
+          <w:lang w:val="en-GB"/>
+        </w:rPr>
+        <w:t>S</w:t>
+      </w:r>
+      <w:r>
+        <w:rPr>
+          <w:lang w:val="en-GB"/>
+        </w:rPr>
+        <w:t>: [</w:t>
+      </w:r>
+      <w:r>
+        <w:rPr>
+          <w:lang w:val="en-GB"/>
+        </w:rPr>
+        <w:t>[</w:t>
+      </w:r>
+      <w:r>
+        <w:rPr>
+          <w:lang w:val="en-GB"/>
+        </w:rPr>
+        <w:t xml:space="preserve">Number of </w:t>
+      </w:r>
+      <w:r>
+        <w:rPr>
+          <w:lang w:val="en-GB"/>
+        </w:rPr>
+        <w:t>received</w:t>
+      </w:r>
+      <w:r>
+        <w:rPr>
+          <w:lang w:val="en-GB"/>
+        </w:rPr>
+        <w:t xml:space="preserve"> </w:t>
+      </w:r>
+      <w:r>
+        <w:rPr>
+          <w:lang w:val="en-GB"/>
+        </w:rPr>
+        <w:t>emoji</w:t>
+      </w:r>
+      <w:r>
+        <w:rPr>
+          <w:lang w:val="en-GB"/>
+        </w:rPr>
+        <w:t xml:space="preserve"> reactions</w:t>
+      </w:r>
+      <w:r>
+        <w:rPr>
+          <w:lang w:val="en-GB"/>
+        </w:rPr>
+        <w:t xml:space="preserve"> per hour</w:t>
+      </w:r>
+      <w:r>
+        <w:rPr>
+          <w:lang w:val="en-GB"/>
+        </w:rPr>
+        <w:t xml:space="preserve"> per account]</w:t>
+      </w:r>
+      <w:r>
+        <w:rPr>
+          <w:lang w:val="en-GB"/>
+        </w:rPr>
+        <w:t>]</w:t>
+      </w:r>
+    </w:p>
+    <w:p>
+      <w:pPr>
+        <w:pStyle w:val="NoSpacing"/>
+        <w:rPr>
+          <w:lang w:val="en-GB"/>
+        </w:rPr>
+      </w:pPr>
+      <w:r>
+        <w:rPr>
+          <w:lang w:val="en-GB"/>
+        </w:rPr>
+        <w:t>acc_names: ARRAY OF STRING: [“Account names corresponding to rows of activity types”]</w:t>
       </w:r>
     </w:p>
     <w:p>
@@ -1837,164 +2317,23 @@
         </w:rPr>
         <w:t>Example</w:t>
       </w:r>
-    </w:p>
-    <w:p>
-      <w:pPr>
-        <w:pStyle w:val="NoSpacing"/>
+      <w:r>
         <w:rPr>
           <w:sz w:val="24"/>
           <w:szCs w:val="24"/>
-          <w:lang w:val="en-GB"/>
-        </w:rPr>
-      </w:pPr>
+          <w:u w:val="single"/>
+          <w:lang w:val="en-GB"/>
+        </w:rPr>
+        <w:t xml:space="preserve"> output for example input</w:t>
+      </w:r>
       <w:r>
         <w:rPr>
           <w:sz w:val="24"/>
           <w:szCs w:val="24"/>
-          <w:lang w:val="en-GB"/>
-        </w:rPr>
-        <w:t>{</w:t>
-      </w:r>
-    </w:p>
-    <w:p>
-      <w:pPr>
-        <w:pStyle w:val="NoSpacing"/>
-        <w:rPr>
-          <w:lang w:val="en-GB"/>
-        </w:rPr>
-      </w:pPr>
-      <w:r>
-        <w:t xml:space="preserve">date: </w:t>
-      </w:r>
-      <w:r>
-        <w:rPr>
-          <w:lang w:val="en-GB"/>
-        </w:rPr>
-        <w:t>[</w:t>
-      </w:r>
-      <w:r>
-        <w:t>“2022-07-02”</w:t>
-      </w:r>
-      <w:r>
-        <w:rPr>
-          <w:lang w:val="en-GB"/>
-        </w:rPr>
-        <w:t>]</w:t>
-      </w:r>
-    </w:p>
-    <w:p>
-      <w:pPr>
-        <w:pStyle w:val="NoSpacing"/>
-        <w:rPr>
-          <w:lang w:val="en-GB"/>
-        </w:rPr>
-      </w:pPr>
-      <w:r>
-        <w:t xml:space="preserve">channel: </w:t>
-      </w:r>
-      <w:r>
-        <w:rPr>
-          <w:lang w:val="en-GB"/>
-        </w:rPr>
-        <w:t>[</w:t>
-      </w:r>
-      <w:r>
-        <w:t>“community-health”</w:t>
-      </w:r>
-      <w:r>
-        <w:rPr>
-          <w:lang w:val="en-GB"/>
-        </w:rPr>
-        <w:t>]</w:t>
-      </w:r>
-    </w:p>
-    <w:p>
-      <w:pPr>
-        <w:pStyle w:val="NoSpacing"/>
-      </w:pPr>
-      <w:proofErr w:type="spellStart"/>
-      <w:r>
-        <w:t>lone_messages</w:t>
-      </w:r>
-      <w:proofErr w:type="spellEnd"/>
-      <w:r>
-        <w:t>: [0 0 0 0 0 0 0 0 1 0 0 0 0 0 0 1 0 1 0 0 0 0 0 0]</w:t>
-      </w:r>
-    </w:p>
-    <w:p>
-      <w:pPr>
-        <w:pStyle w:val="NoSpacing"/>
-      </w:pPr>
-      <w:proofErr w:type="spellStart"/>
-      <w:r>
-        <w:t>thr_messages</w:t>
-      </w:r>
-      <w:proofErr w:type="spellEnd"/>
-      <w:r>
-        <w:t>: [0 0 0 0 0 0 0 0 0 0 0 0 0 0 0 0 0 0 0 0 1 0 0 0]</w:t>
-      </w:r>
-    </w:p>
-    <w:p>
-      <w:pPr>
-        <w:pStyle w:val="NoSpacing"/>
-      </w:pPr>
-      <w:r>
-        <w:t>replies: [0 0 0 0 0 0 0 1 0 1 0 0 0 0 0 0 0 0 0 0 0 0 0 0]</w:t>
-      </w:r>
-    </w:p>
-    <w:p>
-      <w:pPr>
-        <w:pStyle w:val="NoSpacing"/>
-      </w:pPr>
-      <w:proofErr w:type="spellStart"/>
-      <w:r>
-        <w:t>thr_replies</w:t>
-      </w:r>
-      <w:proofErr w:type="spellEnd"/>
-      <w:r>
-        <w:t>: [0 0 0 0 0 0 0 0 0 0 0 0 0 0 0 0 0 0 0 0 1 0 0 0]</w:t>
-      </w:r>
-    </w:p>
-    <w:p>
-      <w:pPr>
-        <w:pStyle w:val="NoSpacing"/>
-      </w:pPr>
-      <w:r>
-        <w:t>mentions: [0 0 0 0 0 0 0 2 1 0 0 0 0 0 0 0 0 1 0 0 0 0 0 0]</w:t>
-      </w:r>
-    </w:p>
-    <w:p>
-      <w:pPr>
-        <w:pStyle w:val="NoSpacing"/>
-      </w:pPr>
-      <w:proofErr w:type="spellStart"/>
-      <w:r>
-        <w:t>thr_mentions</w:t>
-      </w:r>
-      <w:proofErr w:type="spellEnd"/>
-      <w:r>
-        <w:t>: [0 0 0 0 0 0 0 0 0 0 0 0 0 0 0 0 0 0 0 0 1 0 0 0]</w:t>
-      </w:r>
-    </w:p>
-    <w:p>
-      <w:pPr>
-        <w:pStyle w:val="NoSpacing"/>
-      </w:pPr>
-      <w:proofErr w:type="spellStart"/>
-      <w:r>
-        <w:t>rep_mentions</w:t>
-      </w:r>
-      <w:proofErr w:type="spellEnd"/>
-      <w:r>
-        <w:t>: [0 0 0 0 0 0 0 1 0 1 0 0 0 0 0 0 0 0 0 0 1 0 0 0]</w:t>
-      </w:r>
-    </w:p>
-    <w:p>
-      <w:pPr>
-        <w:pStyle w:val="NoSpacing"/>
-      </w:pPr>
-      <w:r>
-        <w:t>emojis: [0 0 0 0 0 0 0 3 0 1 0 0 0 0 0 1 0 0 0 0 2 0 0 0]</w:t>
+          <w:u w:val="single"/>
+          <w:lang w:val="en-GB"/>
+        </w:rPr>
+        <w:t xml:space="preserve"> (with acc_names set to None)</w:t>
       </w:r>
     </w:p>
     <w:p>
@@ -2003,6 +2342,7 @@
         <w:rPr>
           <w:sz w:val="24"/>
           <w:szCs w:val="24"/>
+          <w:lang w:val="en-GB"/>
         </w:rPr>
       </w:pPr>
       <w:r>
@@ -2011,10 +2351,1163 @@
           <w:szCs w:val="24"/>
           <w:lang w:val="en-GB"/>
         </w:rPr>
+        <w:t>{</w:t>
+      </w:r>
+    </w:p>
+    <w:p>
+      <w:pPr>
+        <w:pStyle w:val="NoSpacing"/>
+        <w:rPr>
+          <w:lang w:val="en-GB"/>
+        </w:rPr>
+      </w:pPr>
+      <w:r>
+        <w:t xml:space="preserve">date: </w:t>
+      </w:r>
+      <w:r>
+        <w:rPr>
+          <w:lang w:val="en-GB"/>
+        </w:rPr>
+        <w:t>[</w:t>
+      </w:r>
+      <w:r>
+        <w:t>“2022-07-0</w:t>
+      </w:r>
+      <w:r>
+        <w:rPr>
+          <w:lang w:val="en-GB"/>
+        </w:rPr>
+        <w:t>1</w:t>
+      </w:r>
+      <w:r>
+        <w:t>”</w:t>
+      </w:r>
+      <w:r>
+        <w:rPr>
+          <w:lang w:val="en-GB"/>
+        </w:rPr>
+        <w:t>]</w:t>
+      </w:r>
+    </w:p>
+    <w:p>
+      <w:pPr>
+        <w:pStyle w:val="NoSpacing"/>
+        <w:rPr>
+          <w:lang w:val="en-GB"/>
+        </w:rPr>
+      </w:pPr>
+      <w:r>
+        <w:t xml:space="preserve">channel: </w:t>
+      </w:r>
+      <w:r>
+        <w:rPr>
+          <w:lang w:val="en-GB"/>
+        </w:rPr>
+        <w:t>[</w:t>
+      </w:r>
+      <w:r>
+        <w:t>“community-health”</w:t>
+      </w:r>
+      <w:r>
+        <w:rPr>
+          <w:lang w:val="en-GB"/>
+        </w:rPr>
+        <w:t>]</w:t>
+      </w:r>
+    </w:p>
+    <w:p>
+      <w:pPr>
+        <w:pStyle w:val="NoSpacing"/>
+        <w:rPr>
+          <w:lang w:val="en-GB"/>
+        </w:rPr>
+      </w:pPr>
+      <w:r>
+        <w:t>lone_messages: [</w:t>
+      </w:r>
+      <w:r>
+        <w:rPr>
+          <w:lang w:val="en-GB"/>
+        </w:rPr>
+        <w:t>[</w:t>
+      </w:r>
+      <w:r>
+        <w:t xml:space="preserve">0 0 0 0 0 0 0 0 </w:t>
+      </w:r>
+      <w:r>
+        <w:rPr>
+          <w:lang w:val="en-GB"/>
+        </w:rPr>
+        <w:t>0</w:t>
+      </w:r>
+      <w:r>
+        <w:t xml:space="preserve"> 0 0 0 0 0 0 </w:t>
+      </w:r>
+      <w:r>
+        <w:rPr>
+          <w:lang w:val="en-GB"/>
+        </w:rPr>
+        <w:t>0</w:t>
+      </w:r>
+      <w:r>
+        <w:t xml:space="preserve"> 0 </w:t>
+      </w:r>
+      <w:r>
+        <w:rPr>
+          <w:lang w:val="en-GB"/>
+        </w:rPr>
+        <w:t>0</w:t>
+      </w:r>
+      <w:r>
+        <w:t xml:space="preserve"> 0 0 0 0 0 0]</w:t>
+      </w:r>
+      <w:r>
+        <w:rPr>
+          <w:lang w:val="en-GB"/>
+        </w:rPr>
+        <w:t>]</w:t>
+      </w:r>
+    </w:p>
+    <w:p>
+      <w:pPr>
+        <w:pStyle w:val="NoSpacing"/>
+        <w:rPr>
+          <w:lang w:val="en-GB"/>
+        </w:rPr>
+      </w:pPr>
+      <w:r>
+        <w:t>thr_messages: [</w:t>
+      </w:r>
+      <w:r>
+        <w:rPr>
+          <w:lang w:val="en-GB"/>
+        </w:rPr>
+        <w:t>[</w:t>
+      </w:r>
+      <w:r>
+        <w:t xml:space="preserve">0 0 0 0 0 0 0 0 0 0 0 0 0 0 0 0 0 0 0 0 </w:t>
+      </w:r>
+      <w:r>
+        <w:rPr>
+          <w:lang w:val="en-GB"/>
+        </w:rPr>
+        <w:t>0</w:t>
+      </w:r>
+      <w:r>
+        <w:t xml:space="preserve"> 0 0 0]</w:t>
+      </w:r>
+      <w:r>
+        <w:rPr>
+          <w:lang w:val="en-GB"/>
+        </w:rPr>
+        <w:t>]</w:t>
+      </w:r>
+    </w:p>
+    <w:p>
+      <w:pPr>
+        <w:pStyle w:val="NoSpacing"/>
+        <w:rPr>
+          <w:lang w:val="en-GB"/>
+        </w:rPr>
+      </w:pPr>
+      <w:r>
+        <w:t>replie</w:t>
+      </w:r>
+      <w:r>
+        <w:rPr>
+          <w:lang w:val="en-GB"/>
+        </w:rPr>
+        <w:t>r</w:t>
+      </w:r>
+      <w:r>
+        <w:t xml:space="preserve">: </w:t>
+      </w:r>
+      <w:r>
+        <w:rPr>
+          <w:lang w:val="en-GB"/>
+        </w:rPr>
+        <w:t>[</w:t>
+      </w:r>
+      <w:r>
+        <w:t xml:space="preserve">[0 0 0 0 0 0 0 1 0 </w:t>
+      </w:r>
+      <w:r>
+        <w:rPr>
+          <w:lang w:val="en-GB"/>
+        </w:rPr>
+        <w:t>0</w:t>
+      </w:r>
+      <w:r>
+        <w:t xml:space="preserve"> 0 0 0 0 0 0 0 0 0 0 0 0 0 0]</w:t>
+      </w:r>
+      <w:r>
+        <w:rPr>
+          <w:lang w:val="en-GB"/>
+        </w:rPr>
+        <w:t>]</w:t>
+      </w:r>
+    </w:p>
+    <w:p>
+      <w:pPr>
+        <w:pStyle w:val="NoSpacing"/>
+        <w:rPr>
+          <w:lang w:val="en-GB"/>
+        </w:rPr>
+      </w:pPr>
+      <w:r>
+        <w:t>replie</w:t>
+      </w:r>
+      <w:r>
+        <w:rPr>
+          <w:lang w:val="en-GB"/>
+        </w:rPr>
+        <w:t>d</w:t>
+      </w:r>
+      <w:r>
+        <w:t xml:space="preserve">: </w:t>
+      </w:r>
+      <w:r>
+        <w:rPr>
+          <w:lang w:val="en-GB"/>
+        </w:rPr>
+        <w:t>[</w:t>
+      </w:r>
+      <w:r>
+        <w:t xml:space="preserve">[0 0 0 0 0 0 0 1 0 </w:t>
+      </w:r>
+      <w:r>
+        <w:rPr>
+          <w:lang w:val="en-GB"/>
+        </w:rPr>
+        <w:t>0</w:t>
+      </w:r>
+      <w:r>
+        <w:t xml:space="preserve"> 0 0 0 0 0 0 0 0 0 0 0 0 0 0]</w:t>
+      </w:r>
+      <w:r>
+        <w:rPr>
+          <w:lang w:val="en-GB"/>
+        </w:rPr>
+        <w:t>]</w:t>
+      </w:r>
+    </w:p>
+    <w:p>
+      <w:pPr>
+        <w:pStyle w:val="NoSpacing"/>
+        <w:rPr>
+          <w:lang w:val="en-GB"/>
+        </w:rPr>
+      </w:pPr>
+      <w:r>
+        <w:t>mention</w:t>
+      </w:r>
+      <w:r>
+        <w:rPr>
+          <w:lang w:val="en-GB"/>
+        </w:rPr>
+        <w:t>er</w:t>
+      </w:r>
+      <w:r>
+        <w:t>: [</w:t>
+      </w:r>
+      <w:r>
+        <w:rPr>
+          <w:lang w:val="en-GB"/>
+        </w:rPr>
+        <w:t>[</w:t>
+      </w:r>
+      <w:r>
+        <w:t xml:space="preserve">0 0 0 0 0 0 0 2 </w:t>
+      </w:r>
+      <w:r>
+        <w:rPr>
+          <w:lang w:val="en-GB"/>
+        </w:rPr>
+        <w:t>0</w:t>
+      </w:r>
+      <w:r>
+        <w:t xml:space="preserve"> 0 0 0 0 0 0 0 0 </w:t>
+      </w:r>
+      <w:r>
+        <w:rPr>
+          <w:lang w:val="en-GB"/>
+        </w:rPr>
+        <w:t>0</w:t>
+      </w:r>
+      <w:r>
+        <w:t xml:space="preserve"> 0 0 0 0 0 0]</w:t>
+      </w:r>
+      <w:r>
+        <w:rPr>
+          <w:lang w:val="en-GB"/>
+        </w:rPr>
+        <w:t>]</w:t>
+      </w:r>
+    </w:p>
+    <w:p>
+      <w:pPr>
+        <w:pStyle w:val="NoSpacing"/>
+        <w:rPr>
+          <w:lang w:val="en-GB"/>
+        </w:rPr>
+      </w:pPr>
+      <w:r>
+        <w:t>mention</w:t>
+      </w:r>
+      <w:r>
+        <w:rPr>
+          <w:lang w:val="en-GB"/>
+        </w:rPr>
+        <w:t>e</w:t>
+      </w:r>
+      <w:r>
+        <w:rPr>
+          <w:lang w:val="en-GB"/>
+        </w:rPr>
+        <w:t>d</w:t>
+      </w:r>
+      <w:r>
+        <w:t>: [</w:t>
+      </w:r>
+      <w:r>
+        <w:rPr>
+          <w:lang w:val="en-GB"/>
+        </w:rPr>
+        <w:t>[</w:t>
+      </w:r>
+      <w:r>
+        <w:t xml:space="preserve">0 0 0 0 0 0 0 2 </w:t>
+      </w:r>
+      <w:r>
+        <w:rPr>
+          <w:lang w:val="en-GB"/>
+        </w:rPr>
+        <w:t>0</w:t>
+      </w:r>
+      <w:r>
+        <w:t xml:space="preserve"> 0 0 0 0 0 0 0 0 </w:t>
+      </w:r>
+      <w:r>
+        <w:rPr>
+          <w:lang w:val="en-GB"/>
+        </w:rPr>
+        <w:t>0</w:t>
+      </w:r>
+      <w:r>
+        <w:t xml:space="preserve"> 0 0 0 0 0 0]</w:t>
+      </w:r>
+      <w:r>
+        <w:rPr>
+          <w:lang w:val="en-GB"/>
+        </w:rPr>
+        <w:t>]</w:t>
+      </w:r>
+    </w:p>
+    <w:p>
+      <w:pPr>
+        <w:pStyle w:val="NoSpacing"/>
+        <w:rPr>
+          <w:lang w:val="en-GB"/>
+        </w:rPr>
+      </w:pPr>
+      <w:r>
+        <w:t>rep_mention</w:t>
+      </w:r>
+      <w:r>
+        <w:rPr>
+          <w:lang w:val="en-GB"/>
+        </w:rPr>
+        <w:t>er</w:t>
+      </w:r>
+      <w:r>
+        <w:t xml:space="preserve">: </w:t>
+      </w:r>
+      <w:r>
+        <w:rPr>
+          <w:lang w:val="en-GB"/>
+        </w:rPr>
+        <w:t>[</w:t>
+      </w:r>
+      <w:r>
+        <w:t xml:space="preserve">[0 0 0 0 0 0 0 1 0 </w:t>
+      </w:r>
+      <w:r>
+        <w:rPr>
+          <w:lang w:val="en-GB"/>
+        </w:rPr>
+        <w:t>0</w:t>
+      </w:r>
+      <w:r>
+        <w:t xml:space="preserve"> 0 0 0 0 0 0 0 0 0 0 </w:t>
+      </w:r>
+      <w:r>
+        <w:rPr>
+          <w:lang w:val="en-GB"/>
+        </w:rPr>
+        <w:t>0</w:t>
+      </w:r>
+      <w:r>
+        <w:t xml:space="preserve"> 0 0 0]</w:t>
+      </w:r>
+      <w:r>
+        <w:rPr>
+          <w:lang w:val="en-GB"/>
+        </w:rPr>
+        <w:t>]</w:t>
+      </w:r>
+    </w:p>
+    <w:p>
+      <w:pPr>
+        <w:pStyle w:val="NoSpacing"/>
+        <w:rPr>
+          <w:lang w:val="en-GB"/>
+        </w:rPr>
+      </w:pPr>
+      <w:r>
+        <w:t>rep_mention</w:t>
+      </w:r>
+      <w:r>
+        <w:rPr>
+          <w:lang w:val="en-GB"/>
+        </w:rPr>
+        <w:t>e</w:t>
+      </w:r>
+      <w:r>
+        <w:rPr>
+          <w:lang w:val="en-GB"/>
+        </w:rPr>
+        <w:t>d</w:t>
+      </w:r>
+      <w:r>
+        <w:t xml:space="preserve">: </w:t>
+      </w:r>
+      <w:r>
+        <w:rPr>
+          <w:lang w:val="en-GB"/>
+        </w:rPr>
+        <w:t>[</w:t>
+      </w:r>
+      <w:r>
+        <w:t xml:space="preserve">[0 0 0 0 0 0 0 1 0 </w:t>
+      </w:r>
+      <w:r>
+        <w:rPr>
+          <w:lang w:val="en-GB"/>
+        </w:rPr>
+        <w:t>0</w:t>
+      </w:r>
+      <w:r>
+        <w:t xml:space="preserve"> 0 0 0 0 0 0 0 0 0 0 </w:t>
+      </w:r>
+      <w:r>
+        <w:rPr>
+          <w:lang w:val="en-GB"/>
+        </w:rPr>
+        <w:t>0</w:t>
+      </w:r>
+      <w:r>
+        <w:t xml:space="preserve"> 0 0 0]</w:t>
+      </w:r>
+      <w:r>
+        <w:rPr>
+          <w:lang w:val="en-GB"/>
+        </w:rPr>
+        <w:t>]</w:t>
+      </w:r>
+    </w:p>
+    <w:p>
+      <w:pPr>
+        <w:pStyle w:val="NoSpacing"/>
+        <w:rPr>
+          <w:lang w:val="en-GB"/>
+        </w:rPr>
+      </w:pPr>
+      <w:r>
+        <w:rPr>
+          <w:lang w:val="en-GB"/>
+        </w:rPr>
+        <w:t>reacter</w:t>
+      </w:r>
+      <w:r>
+        <w:t>: [</w:t>
+      </w:r>
+      <w:r>
+        <w:rPr>
+          <w:lang w:val="en-GB"/>
+        </w:rPr>
+        <w:t>[</w:t>
+      </w:r>
+      <w:r>
+        <w:t xml:space="preserve">0 0 0 0 0 0 0 3 0 </w:t>
+      </w:r>
+      <w:r>
+        <w:rPr>
+          <w:lang w:val="en-GB"/>
+        </w:rPr>
+        <w:t>0</w:t>
+      </w:r>
+      <w:r>
+        <w:t xml:space="preserve"> 0 0 0 0 0 </w:t>
+      </w:r>
+      <w:r>
+        <w:rPr>
+          <w:lang w:val="en-GB"/>
+        </w:rPr>
+        <w:t>0</w:t>
+      </w:r>
+      <w:r>
+        <w:t xml:space="preserve"> 0 0 0 0 </w:t>
+      </w:r>
+      <w:r>
+        <w:rPr>
+          <w:lang w:val="en-GB"/>
+        </w:rPr>
+        <w:t>0</w:t>
+      </w:r>
+      <w:r>
+        <w:t xml:space="preserve"> 0 0 0]</w:t>
+      </w:r>
+      <w:r>
+        <w:rPr>
+          <w:lang w:val="en-GB"/>
+        </w:rPr>
+        <w:t>]</w:t>
+      </w:r>
+    </w:p>
+    <w:p>
+      <w:pPr>
+        <w:pStyle w:val="NoSpacing"/>
+        <w:rPr>
+          <w:lang w:val="en-GB"/>
+        </w:rPr>
+      </w:pPr>
+      <w:r>
+        <w:rPr>
+          <w:lang w:val="en-GB"/>
+        </w:rPr>
+        <w:t>reacte</w:t>
+      </w:r>
+      <w:r>
+        <w:rPr>
+          <w:lang w:val="en-GB"/>
+        </w:rPr>
+        <w:t>d</w:t>
+      </w:r>
+      <w:r>
+        <w:t>: [</w:t>
+      </w:r>
+      <w:r>
+        <w:rPr>
+          <w:lang w:val="en-GB"/>
+        </w:rPr>
+        <w:t>[</w:t>
+      </w:r>
+      <w:r>
+        <w:t xml:space="preserve">0 0 0 0 0 0 0 3 0 </w:t>
+      </w:r>
+      <w:r>
+        <w:rPr>
+          <w:lang w:val="en-GB"/>
+        </w:rPr>
+        <w:t>0</w:t>
+      </w:r>
+      <w:r>
+        <w:t xml:space="preserve"> 0 0 0 0 0 </w:t>
+      </w:r>
+      <w:r>
+        <w:rPr>
+          <w:lang w:val="en-GB"/>
+        </w:rPr>
+        <w:t>0</w:t>
+      </w:r>
+      <w:r>
+        <w:t xml:space="preserve"> 0 0 0 0 </w:t>
+      </w:r>
+      <w:r>
+        <w:rPr>
+          <w:lang w:val="en-GB"/>
+        </w:rPr>
+        <w:t>0</w:t>
+      </w:r>
+      <w:r>
+        <w:t xml:space="preserve"> 0 0 0]</w:t>
+      </w:r>
+      <w:r>
+        <w:rPr>
+          <w:lang w:val="en-GB"/>
+        </w:rPr>
+        <w:t>]</w:t>
+      </w:r>
+    </w:p>
+    <w:p>
+      <w:pPr>
+        <w:pStyle w:val="NoSpacing"/>
+        <w:rPr>
+          <w:lang w:eastAsia="en-NL"/>
+        </w:rPr>
+      </w:pPr>
+      <w:r>
+        <w:rPr>
+          <w:lang w:eastAsia="en-NL"/>
+        </w:rPr>
+        <w:t xml:space="preserve">acc_names: </w:t>
+      </w:r>
+      <w:r>
+        <w:rPr>
+          <w:lang w:val="en-GB" w:eastAsia="en-NL"/>
+        </w:rPr>
+        <w:t>[</w:t>
+      </w:r>
+      <w:r>
+        <w:rPr>
+          <w:lang w:eastAsia="en-NL"/>
+        </w:rPr>
+        <w:t>"remainder"]</w:t>
+      </w:r>
+    </w:p>
+    <w:p>
+      <w:pPr>
+        <w:pStyle w:val="NoSpacing"/>
+        <w:rPr>
+          <w:sz w:val="24"/>
+          <w:szCs w:val="24"/>
+        </w:rPr>
+      </w:pPr>
+      <w:r>
+        <w:rPr>
+          <w:sz w:val="24"/>
+          <w:szCs w:val="24"/>
+          <w:lang w:val="en-GB"/>
+        </w:rPr>
         <w:t>}</w:t>
       </w:r>
     </w:p>
-    <w:p/>
+    <w:p>
+      <w:pPr>
+        <w:pStyle w:val="NoSpacing"/>
+      </w:pPr>
+    </w:p>
+    <w:p>
+      <w:pPr>
+        <w:pStyle w:val="NoSpacing"/>
+        <w:rPr>
+          <w:sz w:val="24"/>
+          <w:szCs w:val="24"/>
+          <w:u w:val="single"/>
+          <w:lang w:val="en-GB"/>
+        </w:rPr>
+      </w:pPr>
+      <w:r>
+        <w:rPr>
+          <w:sz w:val="24"/>
+          <w:szCs w:val="24"/>
+          <w:u w:val="single"/>
+          <w:lang w:val="en-GB"/>
+        </w:rPr>
+        <w:t xml:space="preserve">Example (with acc_names set to </w:t>
+      </w:r>
+      <w:r>
+        <w:rPr>
+          <w:sz w:val="24"/>
+          <w:szCs w:val="24"/>
+          <w:u w:val="single"/>
+          <w:lang w:eastAsia="en-NL"/>
+        </w:rPr>
+        <w:t>["danielo#2815", "katerinabc#6667", "WaKa#6616", "Ene SS Rawa#0855", "remainder"]</w:t>
+      </w:r>
+      <w:r>
+        <w:rPr>
+          <w:sz w:val="24"/>
+          <w:szCs w:val="24"/>
+          <w:u w:val="single"/>
+          <w:lang w:val="en-GB" w:eastAsia="en-NL"/>
+        </w:rPr>
+        <w:t>)</w:t>
+      </w:r>
+    </w:p>
+    <w:p>
+      <w:pPr>
+        <w:pStyle w:val="NoSpacing"/>
+        <w:rPr>
+          <w:lang w:eastAsia="en-NL"/>
+        </w:rPr>
+      </w:pPr>
+      <w:r>
+        <w:rPr>
+          <w:lang w:eastAsia="en-NL"/>
+        </w:rPr>
+        <w:t>{</w:t>
+      </w:r>
+    </w:p>
+    <w:p>
+      <w:pPr>
+        <w:pStyle w:val="NoSpacing"/>
+        <w:rPr>
+          <w:lang w:eastAsia="en-NL"/>
+        </w:rPr>
+      </w:pPr>
+      <w:r>
+        <w:rPr>
+          <w:lang w:eastAsia="en-NL"/>
+        </w:rPr>
+        <w:t xml:space="preserve">date: ["2022-07-01"], </w:t>
+      </w:r>
+    </w:p>
+    <w:p>
+      <w:pPr>
+        <w:pStyle w:val="NoSpacing"/>
+        <w:rPr>
+          <w:lang w:eastAsia="en-NL"/>
+        </w:rPr>
+      </w:pPr>
+      <w:r>
+        <w:rPr>
+          <w:lang w:eastAsia="en-NL"/>
+        </w:rPr>
+        <w:t>channel: ["community-health"]</w:t>
+      </w:r>
+    </w:p>
+    <w:p>
+      <w:pPr>
+        <w:pStyle w:val="NoSpacing"/>
+        <w:rPr>
+          <w:lang w:eastAsia="en-NL"/>
+        </w:rPr>
+      </w:pPr>
+      <w:r>
+        <w:rPr>
+          <w:lang w:eastAsia="en-NL"/>
+        </w:rPr>
+        <w:t>lone_messages: [[0, 0, 0, 0, 0, 0, 0, 0, 0, 0, 0, 0, 0, 0, 0, 0, 0, 0, 0, 0, 0, 0, 0, 0], [0, 0, 0, 0, 0, 0, 0, 0, 0, 0, 0, 0, 0, 0, 0, 0, 0, 0, 0, 0, 0, 0, 0, 0], [0, 0, 0, 0, 0, 0, 0, 0, 0, 0, 0, 0, 0, 0, 0, 0, 0, 0, 0, 0, 0, 0, 0, 0], [0, 0, 0, 0, 0, 0, 0, 0, 0, 0, 0, 0, 0, 0, 0, 0, 0, 0, 0, 0, 0, 0, 0, 0], [0, 0, 0, 0, 0, 0, 0, 0, 0, 0, 0, 0, 0, 0, 0, 0, 0, 0, 0, 0, 0, 0, 0, 0]]</w:t>
+      </w:r>
+    </w:p>
+    <w:p>
+      <w:pPr>
+        <w:pStyle w:val="NoSpacing"/>
+        <w:rPr>
+          <w:lang w:eastAsia="en-NL"/>
+        </w:rPr>
+      </w:pPr>
+      <w:r>
+        <w:rPr>
+          <w:lang w:eastAsia="en-NL"/>
+        </w:rPr>
+        <w:t xml:space="preserve">thr_messages: [[0, 0, 0, 0, 0, 0, 0, 0, 0, 0, 0, 0, 0, 0, 0, 0, 0, 0, 0, 0, 0, 0, 0, 0], [0, 0, 0, 0, 0, 0, 0, 0, 0, 0, 0, 0, 0, 0, 0, 0, 0, 0, 0, 0, 0, 0, 0, 0], [0, 0, 0, 0, 0, 0, 0, 0, 0, 0, 0, 0, 0, 0, 0, 0, 0, 0, 0, 0, 0, 0, 0, 0], [0, 0, 0, 0, 0, 0, 0, 0, 0, 0, 0, 0, 0, 0, 0, 0, 0, 0, 0, 0, 0, 0, 0, 0], [0, 0, 0, 0, 0, 0, 0, 0, 0, 0, 0, 0, 0, 0, 0, 0, 0, 0, 0, 0, 0, 0, 0, 0]], </w:t>
+      </w:r>
+    </w:p>
+    <w:p>
+      <w:pPr>
+        <w:pStyle w:val="NoSpacing"/>
+        <w:rPr>
+          <w:lang w:eastAsia="en-NL"/>
+        </w:rPr>
+      </w:pPr>
+      <w:r>
+        <w:rPr>
+          <w:lang w:eastAsia="en-NL"/>
+        </w:rPr>
+        <w:lastRenderedPageBreak/>
+        <w:t>replie</w:t>
+      </w:r>
+      <w:r>
+        <w:rPr>
+          <w:lang w:val="en-GB" w:eastAsia="en-NL"/>
+        </w:rPr>
+        <w:t>r</w:t>
+      </w:r>
+      <w:r>
+        <w:rPr>
+          <w:lang w:eastAsia="en-NL"/>
+        </w:rPr>
+        <w:t xml:space="preserve">: [[0, 0, 0, 0, 0, 0, 0, 0, 0, 0, 0, 0, 0, 0, 0, 0, 0, 0, 0, 0, 0, 0, 0, 0], [0, 0, 0, 0, 0, 0, 0, 0, 0, 0, 0, 0, 0, 0, 0, 0, 0, 0, 0, 0, 0, 0, 0, 0], [0, 0, 0, 0, 0, 0, 0, 0, 0, 0, 0, 0, 0, 0, 0, 0, 0, 0, 0, 0, 0, 0, 0, 0], [0, 0, 0, 0, 0, 0, 0, 1, 0, 0, 0, 0, 0, 0, 0, 0, 0, 0, 0, 0, 0, 0, 0, 0], [0, 0, 0, 0, 0, 0, 0, 0, 0, 0, 0, 0, 0, 0, 0, 0, 0, 0, 0, 0, 0, 0, 0, 0]], </w:t>
+      </w:r>
+    </w:p>
+    <w:p>
+      <w:pPr>
+        <w:pStyle w:val="NoSpacing"/>
+        <w:rPr>
+          <w:lang w:eastAsia="en-NL"/>
+        </w:rPr>
+      </w:pPr>
+      <w:r>
+        <w:rPr>
+          <w:lang w:eastAsia="en-NL"/>
+        </w:rPr>
+        <w:t>replie</w:t>
+      </w:r>
+      <w:r>
+        <w:rPr>
+          <w:lang w:val="en-GB" w:eastAsia="en-NL"/>
+        </w:rPr>
+        <w:t>d</w:t>
+      </w:r>
+      <w:r>
+        <w:rPr>
+          <w:lang w:eastAsia="en-NL"/>
+        </w:rPr>
+        <w:t xml:space="preserve">: [[0, 0, 0, 0, 0, 0, 0, 0, 0, 0, 0, 0, 0, 0, 0, 0, 0, 0, 0, 0, 0, 0, 0, 0], [0, 0, 0, 0, 0, 0, 0, 0, 0, 0, 0, 0, 0, 0, 0, 0, 0, 0, 0, 0, 0, 0, 0, 0], [0, 0, 0, 0, 0, 0, 0, </w:t>
+      </w:r>
+      <w:r>
+        <w:rPr>
+          <w:lang w:val="en-GB" w:eastAsia="en-NL"/>
+        </w:rPr>
+        <w:t>1</w:t>
+      </w:r>
+      <w:r>
+        <w:rPr>
+          <w:lang w:eastAsia="en-NL"/>
+        </w:rPr>
+        <w:t xml:space="preserve">, 0, 0, 0, 0, 0, 0, 0, 0, 0, 0, 0, 0, 0, 0, 0, 0], [0, 0, 0, 0, 0, 0, 0, </w:t>
+      </w:r>
+      <w:r>
+        <w:rPr>
+          <w:lang w:val="en-GB" w:eastAsia="en-NL"/>
+        </w:rPr>
+        <w:t>0</w:t>
+      </w:r>
+      <w:r>
+        <w:rPr>
+          <w:lang w:eastAsia="en-NL"/>
+        </w:rPr>
+        <w:t xml:space="preserve">, 0, 0, 0, 0, 0, 0, 0, 0, 0, 0, 0, 0, 0, 0, 0, 0], [0, 0, 0, 0, 0, 0, 0, 0, 0, 0, 0, 0, 0, 0, 0, 0, 0, 0, 0, 0, 0, 0, 0, 0]], </w:t>
+      </w:r>
+    </w:p>
+    <w:p>
+      <w:pPr>
+        <w:pStyle w:val="NoSpacing"/>
+        <w:rPr>
+          <w:lang w:eastAsia="en-NL"/>
+        </w:rPr>
+      </w:pPr>
+      <w:r>
+        <w:rPr>
+          <w:lang w:eastAsia="en-NL"/>
+        </w:rPr>
+        <w:t>ment</w:t>
+      </w:r>
+      <w:r>
+        <w:rPr>
+          <w:lang w:val="en-GB" w:eastAsia="en-NL"/>
+        </w:rPr>
+        <w:t>i</w:t>
+      </w:r>
+      <w:r>
+        <w:rPr>
+          <w:lang w:eastAsia="en-NL"/>
+        </w:rPr>
+        <w:t>on</w:t>
+      </w:r>
+      <w:r>
+        <w:rPr>
+          <w:lang w:val="en-GB" w:eastAsia="en-NL"/>
+        </w:rPr>
+        <w:t>er</w:t>
+      </w:r>
+      <w:r>
+        <w:rPr>
+          <w:lang w:eastAsia="en-NL"/>
+        </w:rPr>
+        <w:t xml:space="preserve">: [[0, 0, 0, 0, 0, 0, 0, 0, 0, 0, 0, 0, 0, 0, 0, 0, 0, 0, 0, 0, 0, 0, 0, 0], [0, 0, 0, 0, 0, 0, 0, 0, 0, 0, 0, 0, 0, 0, 0, 0, 0, 0, 0, 0, 0, 0, 0, 0], [0, 0, 0, 0, 0, 0, 0, 0, 0, 0, 0, 0, 0, 0, 0, 0, 0, 0, 0, 0, 0, 0, 0, 0], [0, 0, 0, 0, 0, 0, 0, 2, 0, 0, 0, 0, 0, 0, 0, 0, 0, 0, 0, 0, 0, 0, 0, 0], [0, 0, 0, 0, 0, 0, 0, 0, 0, 0, 0, 0, 0, 0, 0, 0, 0, 0, 0, 0, 0, 0, 0, 0]], </w:t>
+      </w:r>
+    </w:p>
+    <w:p>
+      <w:pPr>
+        <w:pStyle w:val="NoSpacing"/>
+        <w:rPr>
+          <w:lang w:eastAsia="en-NL"/>
+        </w:rPr>
+      </w:pPr>
+      <w:r>
+        <w:rPr>
+          <w:lang w:eastAsia="en-NL"/>
+        </w:rPr>
+        <w:t>ment</w:t>
+      </w:r>
+      <w:r>
+        <w:rPr>
+          <w:lang w:val="en-GB" w:eastAsia="en-NL"/>
+        </w:rPr>
+        <w:t>i</w:t>
+      </w:r>
+      <w:r>
+        <w:rPr>
+          <w:lang w:eastAsia="en-NL"/>
+        </w:rPr>
+        <w:t>on</w:t>
+      </w:r>
+      <w:r>
+        <w:rPr>
+          <w:lang w:val="en-GB" w:eastAsia="en-NL"/>
+        </w:rPr>
+        <w:t>e</w:t>
+      </w:r>
+      <w:r>
+        <w:rPr>
+          <w:lang w:val="en-GB" w:eastAsia="en-NL"/>
+        </w:rPr>
+        <w:t>d</w:t>
+      </w:r>
+      <w:r>
+        <w:rPr>
+          <w:lang w:eastAsia="en-NL"/>
+        </w:rPr>
+        <w:t xml:space="preserve">: [[0, 0, 0, 0, 0, 0, 0, </w:t>
+      </w:r>
+      <w:r>
+        <w:rPr>
+          <w:lang w:val="en-GB" w:eastAsia="en-NL"/>
+        </w:rPr>
+        <w:t>1</w:t>
+      </w:r>
+      <w:r>
+        <w:rPr>
+          <w:lang w:eastAsia="en-NL"/>
+        </w:rPr>
+        <w:t xml:space="preserve">, 0, 0, 0, 0, 0, 0, 0, 0, 0, 0, 0, 0, 0, 0, 0, 0], [0, 0, 0, 0, 0, 0, 0, </w:t>
+      </w:r>
+      <w:r>
+        <w:rPr>
+          <w:lang w:val="en-GB" w:eastAsia="en-NL"/>
+        </w:rPr>
+        <w:t>1</w:t>
+      </w:r>
+      <w:r>
+        <w:rPr>
+          <w:lang w:eastAsia="en-NL"/>
+        </w:rPr>
+        <w:t xml:space="preserve">, 0, 0, 0, 0, 0, 0, 0, 0, 0, 0, 0, 0, 0, 0, 0, 0], [0, 0, 0, 0, 0, 0, 0, 0, 0, 0, 0, 0, 0, 0, 0, 0, 0, 0, 0, 0, 0, 0, 0, 0], [0, 0, 0, 0, 0, 0, 0, </w:t>
+      </w:r>
+      <w:r>
+        <w:rPr>
+          <w:lang w:val="en-GB" w:eastAsia="en-NL"/>
+        </w:rPr>
+        <w:t>0</w:t>
+      </w:r>
+      <w:r>
+        <w:rPr>
+          <w:lang w:eastAsia="en-NL"/>
+        </w:rPr>
+        <w:t xml:space="preserve">, 0, 0, 0, 0, 0, 0, 0, 0, 0, 0, 0, 0, 0, 0, 0, 0], [0, 0, 0, 0, 0, 0, 0, 0, 0, 0, 0, 0, 0, 0, 0, 0, 0, 0, 0, 0, 0, 0, 0, 0]], </w:t>
+      </w:r>
+    </w:p>
+    <w:p>
+      <w:pPr>
+        <w:pStyle w:val="NoSpacing"/>
+        <w:rPr>
+          <w:lang w:eastAsia="en-NL"/>
+        </w:rPr>
+      </w:pPr>
+      <w:r>
+        <w:rPr>
+          <w:lang w:eastAsia="en-NL"/>
+        </w:rPr>
+        <w:t>rep_mention</w:t>
+      </w:r>
+      <w:r>
+        <w:rPr>
+          <w:lang w:val="en-GB" w:eastAsia="en-NL"/>
+        </w:rPr>
+        <w:t>er</w:t>
+      </w:r>
+      <w:r>
+        <w:rPr>
+          <w:lang w:eastAsia="en-NL"/>
+        </w:rPr>
+        <w:t xml:space="preserve">: [[0, 0, 0, 0, 0, 0, 0, 0, 0, 0, 0, 0, 0, 0, 0, 0, 0, 0, 0, 0, 0, 0, 0, 0], [0, 0, 0, 0, 0, 0, 0, 0, 0, 0, 0, 0, 0, 0, 0, 0, 0, 0, 0, 0, 0, 0, 0, 0], [0, 0, 0, 0, 0, 0, 0, 0, 0, 0, 0, 0, 0, 0, 0, 0, 0, 0, 0, 0, 0, 0, 0, 0], [0, 0, 0, 0, 0, 0, 0, 1, 0, 0, 0, 0, 0, 0, 0, 0, 0, 0, 0, 0, 0, 0, 0, 0], [0, 0, 0, 0, 0, 0, 0, 0, 0, 0, 0, 0, 0, 0, 0, 0, 0, 0, 0, 0, 0, 0, 0, 0]], </w:t>
+      </w:r>
+    </w:p>
+    <w:p>
+      <w:pPr>
+        <w:pStyle w:val="NoSpacing"/>
+        <w:rPr>
+          <w:lang w:eastAsia="en-NL"/>
+        </w:rPr>
+      </w:pPr>
+      <w:r>
+        <w:rPr>
+          <w:lang w:eastAsia="en-NL"/>
+        </w:rPr>
+        <w:t>rep_mention</w:t>
+      </w:r>
+      <w:r>
+        <w:rPr>
+          <w:lang w:val="en-GB" w:eastAsia="en-NL"/>
+        </w:rPr>
+        <w:t>e</w:t>
+      </w:r>
+      <w:r>
+        <w:rPr>
+          <w:lang w:val="en-GB" w:eastAsia="en-NL"/>
+        </w:rPr>
+        <w:t>d</w:t>
+      </w:r>
+      <w:r>
+        <w:rPr>
+          <w:lang w:eastAsia="en-NL"/>
+        </w:rPr>
+        <w:t xml:space="preserve">: [[0, 0, 0, 0, 0, 0, 0, 0, 0, 0, 0, 0, 0, 0, 0, 0, 0, 0, 0, 0, 0, 0, 0, 0], [0, 0, 0, 0, 0, 0, 0, 0, 0, 0, 0, 0, 0, 0, 0, 0, 0, 0, 0, 0, 0, 0, 0, 0], [0, 0, 0, 0, 0, 0, 0, </w:t>
+      </w:r>
+      <w:r>
+        <w:rPr>
+          <w:lang w:val="en-GB" w:eastAsia="en-NL"/>
+        </w:rPr>
+        <w:t>1</w:t>
+      </w:r>
+      <w:r>
+        <w:rPr>
+          <w:lang w:eastAsia="en-NL"/>
+        </w:rPr>
+        <w:t xml:space="preserve">, 0, 0, 0, 0, 0, 0, 0, 0, 0, 0, 0, 0, 0, 0, 0, 0], [0, 0, 0, 0, 0, 0, 0, </w:t>
+      </w:r>
+      <w:r>
+        <w:rPr>
+          <w:lang w:val="en-GB" w:eastAsia="en-NL"/>
+        </w:rPr>
+        <w:t>0</w:t>
+      </w:r>
+      <w:r>
+        <w:rPr>
+          <w:lang w:eastAsia="en-NL"/>
+        </w:rPr>
+        <w:t xml:space="preserve">, 0, 0, 0, 0, 0, 0, 0, 0, 0, 0, 0, 0, 0, 0, 0, 0], [0, 0, 0, 0, 0, 0, 0, 0, 0, 0, 0, 0, 0, 0, 0, 0, 0, 0, 0, 0, 0, 0, 0, 0]], </w:t>
+      </w:r>
+    </w:p>
+    <w:p>
+      <w:pPr>
+        <w:pStyle w:val="NoSpacing"/>
+        <w:rPr>
+          <w:lang w:eastAsia="en-NL"/>
+        </w:rPr>
+      </w:pPr>
+      <w:r>
+        <w:rPr>
+          <w:lang w:val="en-GB" w:eastAsia="en-NL"/>
+        </w:rPr>
+        <w:t>reacter</w:t>
+      </w:r>
+      <w:r>
+        <w:rPr>
+          <w:lang w:eastAsia="en-NL"/>
+        </w:rPr>
+        <w:t xml:space="preserve">: [[0, 0, 0, 0, 0, 0, 0, </w:t>
+      </w:r>
+      <w:r>
+        <w:rPr>
+          <w:lang w:val="en-GB" w:eastAsia="en-NL"/>
+        </w:rPr>
+        <w:t>2</w:t>
+      </w:r>
+      <w:r>
+        <w:rPr>
+          <w:lang w:eastAsia="en-NL"/>
+        </w:rPr>
+        <w:t xml:space="preserve">, 0, 0, 0, 0, 0, 0, 0, 0, 0, 0, 0, 0, 0, 0, 0, 0], [0, 0, 0, 0, 0, 0, 0, </w:t>
+      </w:r>
+      <w:r>
+        <w:rPr>
+          <w:lang w:val="en-GB" w:eastAsia="en-NL"/>
+        </w:rPr>
+        <w:t>1</w:t>
+      </w:r>
+      <w:r>
+        <w:rPr>
+          <w:lang w:eastAsia="en-NL"/>
+        </w:rPr>
+        <w:t xml:space="preserve">, 0, 0, 0, 0, 0, 0, 0, 0, 0, 0, 0, 0, 0, 0, 0, 0], [0, 0, 0, 0, 0, 0, 0, 0, 0, 0, 0, 0, 0, 0, 0, 0, 0, 0, 0, 0, 0, 0, 0, 0], [0, 0, 0, 0, 0, 0, 0, </w:t>
+      </w:r>
+      <w:r>
+        <w:rPr>
+          <w:lang w:val="en-GB" w:eastAsia="en-NL"/>
+        </w:rPr>
+        <w:t>0</w:t>
+      </w:r>
+      <w:r>
+        <w:rPr>
+          <w:lang w:eastAsia="en-NL"/>
+        </w:rPr>
+        <w:t xml:space="preserve">, 0, 0, 0, 0, 0, 0, 0, 0, 0, 0, 0, 0, 0, 0, 0, 0], [0, 0, 0, 0, 0, 0, 0, 0, 0, 0, 0, 0, 0, 0, 0, 0, 0, 0, 0, 0, 0, 0, 0, 0]], </w:t>
+      </w:r>
+    </w:p>
+    <w:p>
+      <w:pPr>
+        <w:pStyle w:val="NoSpacing"/>
+        <w:rPr>
+          <w:lang w:eastAsia="en-NL"/>
+        </w:rPr>
+      </w:pPr>
+      <w:r>
+        <w:rPr>
+          <w:lang w:val="en-GB" w:eastAsia="en-NL"/>
+        </w:rPr>
+        <w:t>reacte</w:t>
+      </w:r>
+      <w:r>
+        <w:rPr>
+          <w:lang w:val="en-GB" w:eastAsia="en-NL"/>
+        </w:rPr>
+        <w:t>d</w:t>
+      </w:r>
+      <w:r>
+        <w:rPr>
+          <w:lang w:eastAsia="en-NL"/>
+        </w:rPr>
+        <w:t xml:space="preserve">: [[0, 0, 0, 0, 0, 0, 0, 0, 0, 0, 0, 0, 0, 0, 0, 0, 0, 0, 0, 0, 0, 0, 0, 0], [0, 0, 0, 0, 0, 0, 0, 0, 0, 0, 0, 0, 0, 0, 0, 0, 0, 0, 0, 0, 0, 0, 0, 0], [0, 0, 0, 0, 0, 0, 0, 0, 0, 0, 0, 0, 0, 0, 0, 0, 0, 0, 0, 0, 0, 0, 0, 0], [0, 0, 0, 0, 0, 0, 0, 3, 0, 0, 0, 0, 0, 0, 0, 0, 0, 0, 0, 0, 0, 0, 0, 0], [0, 0, 0, 0, 0, 0, 0, 0, 0, 0, 0, 0, 0, 0, 0, 0, 0, 0, 0, 0, 0, 0, 0, 0]], </w:t>
+      </w:r>
+    </w:p>
+    <w:p>
+      <w:pPr>
+        <w:pStyle w:val="NoSpacing"/>
+        <w:rPr>
+          <w:lang w:eastAsia="en-NL"/>
+        </w:rPr>
+      </w:pPr>
+      <w:r>
+        <w:rPr>
+          <w:lang w:eastAsia="en-NL"/>
+        </w:rPr>
+        <w:t>acc_names: ["danielo#2815", "katerinabc#6667", "WaKa#6616", "Ene SS Rawa#0855", "remainder"]</w:t>
+      </w:r>
+    </w:p>
+    <w:p>
+      <w:pPr>
+        <w:pStyle w:val="NoSpacing"/>
+        <w:rPr>
+          <w:u w:val="single"/>
+          <w:lang w:val="en-GB"/>
+        </w:rPr>
+      </w:pPr>
+      <w:r>
+        <w:rPr>
+          <w:lang w:eastAsia="en-NL"/>
+        </w:rPr>
+        <w:t>}</w:t>
+      </w:r>
+    </w:p>
+    <w:p>
+      <w:pPr>
+        <w:rPr>
+          <w:u w:val="single"/>
+          <w:lang w:val="en-GB"/>
+        </w:rPr>
+      </w:pPr>
+    </w:p>
+    <w:p>
+      <w:pPr>
+        <w:rPr>
+          <w:i/>
+          <w:iCs/>
+          <w:lang w:val="en-GB"/>
+        </w:rPr>
+      </w:pPr>
+      <w:r>
+        <w:rPr>
+          <w:i/>
+          <w:iCs/>
+          <w:lang w:val="en-GB"/>
+        </w:rPr>
+        <w:t>For these examples, the number of 0-values is high since it only contains the results of a single message.</w:t>
+      </w:r>
+    </w:p>
     <w:sectPr>
       <w:pgSz w:w="11906" w:h="16838"/>
       <w:pgMar w:top="1440" w:right="1440" w:bottom="1440" w:left="1440" w:header="708" w:footer="708" w:gutter="0"/>
@@ -2725,6 +4218,7 @@
     <w:lsdException w:name="HTML Sample" w:semiHidden="1" w:unhideWhenUsed="1"/>
     <w:lsdException w:name="HTML Typewriter" w:semiHidden="1" w:unhideWhenUsed="1"/>
     <w:lsdException w:name="HTML Variable" w:semiHidden="1" w:unhideWhenUsed="1"/>
+    <w:lsdException w:name="Normal Table" w:semiHidden="1" w:unhideWhenUsed="1"/>
     <w:lsdException w:name="annotation subject" w:semiHidden="1" w:unhideWhenUsed="1"/>
     <w:lsdException w:name="No List" w:semiHidden="1" w:unhideWhenUsed="1"/>
     <w:lsdException w:name="Outline List 1" w:semiHidden="1" w:unhideWhenUsed="1"/>
@@ -2771,8 +4265,10 @@
     <w:lsdException w:name="Table Subtle 2" w:semiHidden="1" w:unhideWhenUsed="1"/>
     <w:lsdException w:name="Table Web 1" w:semiHidden="1" w:unhideWhenUsed="1"/>
     <w:lsdException w:name="Table Web 2" w:semiHidden="1" w:unhideWhenUsed="1"/>
+    <w:lsdException w:name="Table Web 3" w:semiHidden="1" w:unhideWhenUsed="1"/>
     <w:lsdException w:name="Balloon Text" w:semiHidden="1" w:unhideWhenUsed="1"/>
     <w:lsdException w:name="Table Grid" w:uiPriority="39"/>
+    <w:lsdException w:name="Table Theme" w:semiHidden="1" w:unhideWhenUsed="1"/>
     <w:lsdException w:name="Placeholder Text" w:semiHidden="1"/>
     <w:lsdException w:name="No Spacing" w:uiPriority="1" w:qFormat="1"/>
     <w:lsdException w:name="Light Shading" w:uiPriority="60"/>
@@ -3001,6 +4497,7 @@
   <w:style w:type="character" w:default="1" w:styleId="DefaultParagraphFont">
     <w:name w:val="Default Paragraph Font"/>
     <w:uiPriority w:val="1"/>
+    <w:semiHidden/>
     <w:unhideWhenUsed/>
   </w:style>
   <w:style w:type="table" w:default="1" w:styleId="TableNormal">

</xml_diff>